<commit_message>
added rls plot to report
</commit_message>
<xml_diff>
--- a/5LSL0_Assignment1_form.docx
+++ b/5LSL0_Assignment1_form.docx
@@ -1,6 +1,6 @@
 
 <file path=word/document.xml><?xml version="1.0" encoding="utf-8"?>
-<w:document xmlns:wpc="http://schemas.microsoft.com/office/word/2010/wordprocessingCanvas" xmlns:cx="http://schemas.microsoft.com/office/drawing/2014/chartex" xmlns:cx1="http://schemas.microsoft.com/office/drawing/2015/9/8/chartex" xmlns:cx2="http://schemas.microsoft.com/office/drawing/2015/10/21/chartex" xmlns:cx3="http://schemas.microsoft.com/office/drawing/2016/5/9/chartex" xmlns:cx4="http://schemas.microsoft.com/office/drawing/2016/5/10/chartex" xmlns:cx5="http://schemas.microsoft.com/office/drawing/2016/5/11/chartex" xmlns:cx6="http://schemas.microsoft.com/office/drawing/2016/5/12/chartex" xmlns:cx7="http://schemas.microsoft.com/office/drawing/2016/5/13/chartex" xmlns:cx8="http://schemas.microsoft.com/office/drawing/2016/5/14/chartex" xmlns:mc="http://schemas.openxmlformats.org/markup-compatibility/2006" xmlns:aink="http://schemas.microsoft.com/office/drawing/2016/ink" xmlns:am3d="http://schemas.microsoft.com/office/drawing/2017/model3d" xmlns:o="urn:schemas-microsoft-com:office:office" xmlns:r="http://schemas.openxmlformats.org/officeDocument/2006/relationships" xmlns:m="http://schemas.openxmlformats.org/officeDocument/2006/math" xmlns:v="urn:schemas-microsoft-com:vml" xmlns:wp14="http://schemas.microsoft.com/office/word/2010/wordprocessingDrawing" xmlns:wp="http://schemas.openxmlformats.org/drawingml/2006/wordprocessingDrawing" xmlns:w10="urn:schemas-microsoft-com:office:word" xmlns:w="http://schemas.openxmlformats.org/wordprocessingml/2006/main" xmlns:w14="http://schemas.microsoft.com/office/word/2010/wordml" xmlns:w15="http://schemas.microsoft.com/office/word/2012/wordml" xmlns:w16cid="http://schemas.microsoft.com/office/word/2016/wordml/cid" xmlns:w16se="http://schemas.microsoft.com/office/word/2015/wordml/symex" xmlns:wpg="http://schemas.microsoft.com/office/word/2010/wordprocessingGroup" xmlns:wpi="http://schemas.microsoft.com/office/word/2010/wordprocessingInk" xmlns:wne="http://schemas.microsoft.com/office/word/2006/wordml" xmlns:wps="http://schemas.microsoft.com/office/word/2010/wordprocessingShape" mc:Ignorable="w14 w15 w16se w16cid wp14">
+<w:document xmlns:wpc="http://schemas.microsoft.com/office/word/2010/wordprocessingCanvas" xmlns:mc="http://schemas.openxmlformats.org/markup-compatibility/2006" xmlns:o="urn:schemas-microsoft-com:office:office" xmlns:r="http://schemas.openxmlformats.org/officeDocument/2006/relationships" xmlns:m="http://schemas.openxmlformats.org/officeDocument/2006/math" xmlns:v="urn:schemas-microsoft-com:vml" xmlns:wp14="http://schemas.microsoft.com/office/word/2010/wordprocessingDrawing" xmlns:wp="http://schemas.openxmlformats.org/drawingml/2006/wordprocessingDrawing" xmlns:w10="urn:schemas-microsoft-com:office:word" xmlns:w="http://schemas.openxmlformats.org/wordprocessingml/2006/main" xmlns:w14="http://schemas.microsoft.com/office/word/2010/wordml" xmlns:w15="http://schemas.microsoft.com/office/word/2012/wordml" xmlns:wpg="http://schemas.microsoft.com/office/word/2010/wordprocessingGroup" xmlns:wpi="http://schemas.microsoft.com/office/word/2010/wordprocessingInk" xmlns:wne="http://schemas.microsoft.com/office/word/2006/wordml" xmlns:wps="http://schemas.microsoft.com/office/word/2010/wordprocessingShape" mc:Ignorable="w14 w15 wp14">
   <w:body>
     <w:p>
       <w:pPr>
@@ -297,7 +297,7 @@
           <w:sz w:val="24"/>
           <w:szCs w:val="24"/>
         </w:rPr>
-        <w:t xml:space="preserve"> -</w:t>
+        <w:t xml:space="preserve"> 2</w:t>
       </w:r>
     </w:p>
     <w:p>
@@ -306,6 +306,7 @@
           <w:b/>
           <w:sz w:val="24"/>
           <w:szCs w:val="24"/>
+          <w:lang w:val="nl-NL"/>
         </w:rPr>
       </w:pPr>
       <w:r>
@@ -313,6 +314,7 @@
           <w:b/>
           <w:sz w:val="24"/>
           <w:szCs w:val="24"/>
+          <w:lang w:val="nl-NL"/>
         </w:rPr>
         <w:t>Names including ID:</w:t>
       </w:r>
@@ -321,6 +323,7 @@
           <w:b/>
           <w:sz w:val="24"/>
           <w:szCs w:val="24"/>
+          <w:lang w:val="nl-NL"/>
         </w:rPr>
         <w:br/>
       </w:r>
@@ -329,6 +332,7 @@
           <w:b/>
           <w:sz w:val="24"/>
           <w:szCs w:val="24"/>
+          <w:lang w:val="nl-NL"/>
         </w:rPr>
         <w:tab/>
         <w:t>1:</w:t>
@@ -338,6 +342,16 @@
           <w:b/>
           <w:sz w:val="24"/>
           <w:szCs w:val="24"/>
+          <w:lang w:val="nl-NL"/>
+        </w:rPr>
+        <w:t>Martin van Leeuwen</w:t>
+      </w:r>
+      <w:r>
+        <w:rPr>
+          <w:b/>
+          <w:sz w:val="24"/>
+          <w:szCs w:val="24"/>
+          <w:lang w:val="nl-NL"/>
         </w:rPr>
         <w:br/>
       </w:r>
@@ -346,6 +360,7 @@
           <w:b/>
           <w:sz w:val="24"/>
           <w:szCs w:val="24"/>
+          <w:lang w:val="nl-NL"/>
         </w:rPr>
         <w:tab/>
         <w:t>2:</w:t>
@@ -355,34 +370,35 @@
           <w:b/>
           <w:sz w:val="24"/>
           <w:szCs w:val="24"/>
+          <w:lang w:val="nl-NL"/>
         </w:rPr>
-        <w:t xml:space="preserve">Frouke </w:t>
-      </w:r>
-      <w:proofErr w:type="spellStart"/>
-      <w:r>
-        <w:rPr>
-          <w:b/>
-          <w:sz w:val="24"/>
-          <w:szCs w:val="24"/>
-        </w:rPr>
-        <w:t>Hekker</w:t>
-      </w:r>
-      <w:proofErr w:type="spellEnd"/>
-      <w:r>
-        <w:rPr>
-          <w:b/>
-          <w:sz w:val="24"/>
-          <w:szCs w:val="24"/>
-        </w:rPr>
-        <w:t xml:space="preserve"> </w:t>
+        <w:t xml:space="preserve">Frouke Hekker </w:t>
       </w:r>
       <w:r>
         <w:rPr>
           <w:b/>
           <w:sz w:val="24"/>
           <w:szCs w:val="24"/>
+          <w:lang w:val="nl-NL"/>
         </w:rPr>
         <w:tab/>
+      </w:r>
+      <w:r>
+        <w:rPr>
+          <w:b/>
+          <w:sz w:val="24"/>
+          <w:szCs w:val="24"/>
+          <w:lang w:val="nl-NL"/>
+        </w:rPr>
+        <w:tab/>
+      </w:r>
+      <w:r>
+        <w:rPr>
+          <w:b/>
+          <w:sz w:val="24"/>
+          <w:szCs w:val="24"/>
+          <w:lang w:val="nl-NL"/>
+        </w:rPr>
         <w:t>0897373</w:t>
       </w:r>
     </w:p>
@@ -1483,7 +1499,7 @@
               </wp:inline>
             </w:drawing>
           </mc:Choice>
-          <mc:Fallback>
+          <mc:Fallback xmlns:w16se="http://schemas.microsoft.com/office/word/2015/wordml/symex" xmlns:w16cid="http://schemas.microsoft.com/office/word/2016/wordml/cid" xmlns:am3d="http://schemas.microsoft.com/office/drawing/2017/model3d" xmlns:aink="http://schemas.microsoft.com/office/drawing/2016/ink" xmlns:cx8="http://schemas.microsoft.com/office/drawing/2016/5/14/chartex" xmlns:cx7="http://schemas.microsoft.com/office/drawing/2016/5/13/chartex" xmlns:cx6="http://schemas.microsoft.com/office/drawing/2016/5/12/chartex" xmlns:cx5="http://schemas.microsoft.com/office/drawing/2016/5/11/chartex" xmlns:cx4="http://schemas.microsoft.com/office/drawing/2016/5/10/chartex" xmlns:cx3="http://schemas.microsoft.com/office/drawing/2016/5/9/chartex" xmlns:cx2="http://schemas.microsoft.com/office/drawing/2015/10/21/chartex" xmlns:cx1="http://schemas.microsoft.com/office/drawing/2015/9/8/chartex" xmlns:cx="http://schemas.microsoft.com/office/drawing/2014/chartex">
             <w:pict>
               <v:shapetype w14:anchorId="5B7D62AE" id="_x0000_t202" coordsize="21600,21600" o:spt="202" path="m,l,21600r21600,l21600,xe">
                 <v:stroke joinstyle="miter"/>
@@ -3072,7 +3088,7 @@
               </wp:inline>
             </w:drawing>
           </mc:Choice>
-          <mc:Fallback>
+          <mc:Fallback xmlns:w16se="http://schemas.microsoft.com/office/word/2015/wordml/symex" xmlns:w16cid="http://schemas.microsoft.com/office/word/2016/wordml/cid" xmlns:am3d="http://schemas.microsoft.com/office/drawing/2017/model3d" xmlns:aink="http://schemas.microsoft.com/office/drawing/2016/ink" xmlns:cx8="http://schemas.microsoft.com/office/drawing/2016/5/14/chartex" xmlns:cx7="http://schemas.microsoft.com/office/drawing/2016/5/13/chartex" xmlns:cx6="http://schemas.microsoft.com/office/drawing/2016/5/12/chartex" xmlns:cx5="http://schemas.microsoft.com/office/drawing/2016/5/11/chartex" xmlns:cx4="http://schemas.microsoft.com/office/drawing/2016/5/10/chartex" xmlns:cx3="http://schemas.microsoft.com/office/drawing/2016/5/9/chartex" xmlns:cx2="http://schemas.microsoft.com/office/drawing/2015/10/21/chartex" xmlns:cx1="http://schemas.microsoft.com/office/drawing/2015/9/8/chartex" xmlns:cx="http://schemas.microsoft.com/office/drawing/2014/chartex">
             <w:pict>
               <v:shape w14:anchorId="471B0DA4" id="_x0000_s1027" type="#_x0000_t202" style="width:441.6pt;height:97.8pt;visibility:visible;mso-wrap-style:square;mso-left-percent:-10001;mso-top-percent:-10001;mso-position-horizontal:absolute;mso-position-horizontal-relative:char;mso-position-vertical:absolute;mso-position-vertical-relative:line;mso-left-percent:-10001;mso-top-percent:-10001;v-text-anchor:top" o:gfxdata="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">
                 <v:textbox>
@@ -4552,7 +4568,7 @@
               </wp:inline>
             </w:drawing>
           </mc:Choice>
-          <mc:Fallback>
+          <mc:Fallback xmlns:w16se="http://schemas.microsoft.com/office/word/2015/wordml/symex" xmlns:w16cid="http://schemas.microsoft.com/office/word/2016/wordml/cid" xmlns:am3d="http://schemas.microsoft.com/office/drawing/2017/model3d" xmlns:aink="http://schemas.microsoft.com/office/drawing/2016/ink" xmlns:cx8="http://schemas.microsoft.com/office/drawing/2016/5/14/chartex" xmlns:cx7="http://schemas.microsoft.com/office/drawing/2016/5/13/chartex" xmlns:cx6="http://schemas.microsoft.com/office/drawing/2016/5/12/chartex" xmlns:cx5="http://schemas.microsoft.com/office/drawing/2016/5/11/chartex" xmlns:cx4="http://schemas.microsoft.com/office/drawing/2016/5/10/chartex" xmlns:cx3="http://schemas.microsoft.com/office/drawing/2016/5/9/chartex" xmlns:cx2="http://schemas.microsoft.com/office/drawing/2015/10/21/chartex" xmlns:cx1="http://schemas.microsoft.com/office/drawing/2015/9/8/chartex" xmlns:cx="http://schemas.microsoft.com/office/drawing/2014/chartex">
             <w:pict>
               <v:shape w14:anchorId="68B4D44E" id="_x0000_s1028" type="#_x0000_t202" style="width:441.6pt;height:114.6pt;visibility:visible;mso-wrap-style:square;mso-left-percent:-10001;mso-top-percent:-10001;mso-position-horizontal:absolute;mso-position-horizontal-relative:char;mso-position-vertical:absolute;mso-position-vertical-relative:line;mso-left-percent:-10001;mso-top-percent:-10001;v-text-anchor:top" o:gfxdata="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">
                 <v:textbox>
@@ -5688,7 +5704,7 @@
               </wp:inline>
             </w:drawing>
           </mc:Choice>
-          <mc:Fallback>
+          <mc:Fallback xmlns:w16se="http://schemas.microsoft.com/office/word/2015/wordml/symex" xmlns:w16cid="http://schemas.microsoft.com/office/word/2016/wordml/cid" xmlns:am3d="http://schemas.microsoft.com/office/drawing/2017/model3d" xmlns:aink="http://schemas.microsoft.com/office/drawing/2016/ink" xmlns:cx8="http://schemas.microsoft.com/office/drawing/2016/5/14/chartex" xmlns:cx7="http://schemas.microsoft.com/office/drawing/2016/5/13/chartex" xmlns:cx6="http://schemas.microsoft.com/office/drawing/2016/5/12/chartex" xmlns:cx5="http://schemas.microsoft.com/office/drawing/2016/5/11/chartex" xmlns:cx4="http://schemas.microsoft.com/office/drawing/2016/5/10/chartex" xmlns:cx3="http://schemas.microsoft.com/office/drawing/2016/5/9/chartex" xmlns:cx2="http://schemas.microsoft.com/office/drawing/2015/10/21/chartex" xmlns:cx1="http://schemas.microsoft.com/office/drawing/2015/9/8/chartex" xmlns:cx="http://schemas.microsoft.com/office/drawing/2014/chartex">
             <w:pict>
               <v:shape w14:anchorId="7A0C5780" id="Text Box 4" o:spid="_x0000_s1029" type="#_x0000_t202" style="width:441.6pt;height:158.4pt;visibility:visible;mso-wrap-style:square;mso-left-percent:-10001;mso-top-percent:-10001;mso-position-horizontal:absolute;mso-position-horizontal-relative:char;mso-position-vertical:absolute;mso-position-vertical-relative:line;mso-left-percent:-10001;mso-top-percent:-10001;v-text-anchor:top" o:gfxdata="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">
                 <v:textbox>
@@ -6127,7 +6143,7 @@
               </wp:inline>
             </w:drawing>
           </mc:Choice>
-          <mc:Fallback>
+          <mc:Fallback xmlns:w16se="http://schemas.microsoft.com/office/word/2015/wordml/symex" xmlns:w16cid="http://schemas.microsoft.com/office/word/2016/wordml/cid" xmlns:am3d="http://schemas.microsoft.com/office/drawing/2017/model3d" xmlns:aink="http://schemas.microsoft.com/office/drawing/2016/ink" xmlns:cx8="http://schemas.microsoft.com/office/drawing/2016/5/14/chartex" xmlns:cx7="http://schemas.microsoft.com/office/drawing/2016/5/13/chartex" xmlns:cx6="http://schemas.microsoft.com/office/drawing/2016/5/12/chartex" xmlns:cx5="http://schemas.microsoft.com/office/drawing/2016/5/11/chartex" xmlns:cx4="http://schemas.microsoft.com/office/drawing/2016/5/10/chartex" xmlns:cx3="http://schemas.microsoft.com/office/drawing/2016/5/9/chartex" xmlns:cx2="http://schemas.microsoft.com/office/drawing/2015/10/21/chartex" xmlns:cx1="http://schemas.microsoft.com/office/drawing/2015/9/8/chartex" xmlns:cx="http://schemas.microsoft.com/office/drawing/2014/chartex">
             <w:pict>
               <v:shape w14:anchorId="59AF35E0" id="Text Box 3" o:spid="_x0000_s1030" type="#_x0000_t202" style="width:441.6pt;height:69.25pt;visibility:visible;mso-wrap-style:square;mso-left-percent:-10001;mso-top-percent:-10001;mso-position-horizontal:absolute;mso-position-horizontal-relative:char;mso-position-vertical:absolute;mso-position-vertical-relative:line;mso-left-percent:-10001;mso-top-percent:-10001;v-text-anchor:top" o:gfxdata="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">
                 <v:textbox>
@@ -7100,7 +7116,7 @@
               </wp:inline>
             </w:drawing>
           </mc:Choice>
-          <mc:Fallback>
+          <mc:Fallback xmlns:w16se="http://schemas.microsoft.com/office/word/2015/wordml/symex" xmlns:w16cid="http://schemas.microsoft.com/office/word/2016/wordml/cid" xmlns:am3d="http://schemas.microsoft.com/office/drawing/2017/model3d" xmlns:aink="http://schemas.microsoft.com/office/drawing/2016/ink" xmlns:cx8="http://schemas.microsoft.com/office/drawing/2016/5/14/chartex" xmlns:cx7="http://schemas.microsoft.com/office/drawing/2016/5/13/chartex" xmlns:cx6="http://schemas.microsoft.com/office/drawing/2016/5/12/chartex" xmlns:cx5="http://schemas.microsoft.com/office/drawing/2016/5/11/chartex" xmlns:cx4="http://schemas.microsoft.com/office/drawing/2016/5/10/chartex" xmlns:cx3="http://schemas.microsoft.com/office/drawing/2016/5/9/chartex" xmlns:cx2="http://schemas.microsoft.com/office/drawing/2015/10/21/chartex" xmlns:cx1="http://schemas.microsoft.com/office/drawing/2015/9/8/chartex" xmlns:cx="http://schemas.microsoft.com/office/drawing/2014/chartex">
             <w:pict>
               <v:shape w14:anchorId="354A1F4C" id="Text Box 8" o:spid="_x0000_s1031" type="#_x0000_t202" style="width:441.6pt;height:197.75pt;visibility:visible;mso-wrap-style:square;mso-left-percent:-10001;mso-top-percent:-10001;mso-position-horizontal:absolute;mso-position-horizontal-relative:char;mso-position-vertical:absolute;mso-position-vertical-relative:line;mso-left-percent:-10001;mso-top-percent:-10001;v-text-anchor:top" o:gfxdata="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">
                 <v:textbox>
@@ -7939,13 +7955,8 @@
                               <w:pStyle w:val="NoSpacing"/>
                               <w:ind w:left="284" w:hanging="284"/>
                             </w:pPr>
-                            <w:proofErr w:type="spellStart"/>
                             <w:r>
-                              <w:t>for k</w:t>
-                            </w:r>
-                            <w:proofErr w:type="spellEnd"/>
-                            <w:r>
-                              <w:t xml:space="preserve"> in range(N):</w:t>
+                              <w:t>for k in range(N):</w:t>
                             </w:r>
                           </w:p>
                           <w:p>
@@ -7954,23 +7965,7 @@
                               <w:ind w:left="284" w:hanging="142"/>
                             </w:pPr>
                             <w:r>
-                              <w:t xml:space="preserve">    w +=   [w[-1] + 2*alpha*(</w:t>
-                            </w:r>
-                            <w:proofErr w:type="spellStart"/>
-                            <w:r>
-                              <w:t>r_yx-np.matmul</w:t>
-                            </w:r>
-                            <w:proofErr w:type="spellEnd"/>
-                            <w:r>
-                              <w:t>(</w:t>
-                            </w:r>
-                            <w:proofErr w:type="spellStart"/>
-                            <w:r>
-                              <w:t>R_x,w</w:t>
-                            </w:r>
-                            <w:proofErr w:type="spellEnd"/>
-                            <w:r>
-                              <w:t>[-1]))]</w:t>
+                              <w:t xml:space="preserve">    w +=   [w[-1] + 2*alpha*(r_yx-np.matmul(R_x,w[-1]))]</w:t>
                             </w:r>
                           </w:p>
                           <w:p/>
@@ -7985,7 +7980,7 @@
               </wp:inline>
             </w:drawing>
           </mc:Choice>
-          <mc:Fallback>
+          <mc:Fallback xmlns:w16se="http://schemas.microsoft.com/office/word/2015/wordml/symex" xmlns:w16cid="http://schemas.microsoft.com/office/word/2016/wordml/cid" xmlns:am3d="http://schemas.microsoft.com/office/drawing/2017/model3d" xmlns:aink="http://schemas.microsoft.com/office/drawing/2016/ink" xmlns:cx8="http://schemas.microsoft.com/office/drawing/2016/5/14/chartex" xmlns:cx7="http://schemas.microsoft.com/office/drawing/2016/5/13/chartex" xmlns:cx6="http://schemas.microsoft.com/office/drawing/2016/5/12/chartex" xmlns:cx5="http://schemas.microsoft.com/office/drawing/2016/5/11/chartex" xmlns:cx4="http://schemas.microsoft.com/office/drawing/2016/5/10/chartex" xmlns:cx3="http://schemas.microsoft.com/office/drawing/2016/5/9/chartex" xmlns:cx2="http://schemas.microsoft.com/office/drawing/2015/10/21/chartex" xmlns:cx1="http://schemas.microsoft.com/office/drawing/2015/9/8/chartex" xmlns:cx="http://schemas.microsoft.com/office/drawing/2014/chartex">
             <w:pict>
               <v:shape w14:anchorId="68068AB5" id="Text Box 5" o:spid="_x0000_s1032" type="#_x0000_t202" style="width:441.6pt;height:80.4pt;visibility:visible;mso-wrap-style:square;mso-left-percent:-10001;mso-top-percent:-10001;mso-position-horizontal:absolute;mso-position-horizontal-relative:char;mso-position-vertical:absolute;mso-position-vertical-relative:line;mso-left-percent:-10001;mso-top-percent:-10001;v-text-anchor:top" o:gfxdata="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">
                 <v:textbox>
@@ -8447,7 +8442,7 @@
               </wp:inline>
             </w:drawing>
           </mc:Choice>
-          <mc:Fallback>
+          <mc:Fallback xmlns:w16se="http://schemas.microsoft.com/office/word/2015/wordml/symex" xmlns:w16cid="http://schemas.microsoft.com/office/word/2016/wordml/cid" xmlns:am3d="http://schemas.microsoft.com/office/drawing/2017/model3d" xmlns:aink="http://schemas.microsoft.com/office/drawing/2016/ink" xmlns:cx8="http://schemas.microsoft.com/office/drawing/2016/5/14/chartex" xmlns:cx7="http://schemas.microsoft.com/office/drawing/2016/5/13/chartex" xmlns:cx6="http://schemas.microsoft.com/office/drawing/2016/5/12/chartex" xmlns:cx5="http://schemas.microsoft.com/office/drawing/2016/5/11/chartex" xmlns:cx4="http://schemas.microsoft.com/office/drawing/2016/5/10/chartex" xmlns:cx3="http://schemas.microsoft.com/office/drawing/2016/5/9/chartex" xmlns:cx2="http://schemas.microsoft.com/office/drawing/2015/10/21/chartex" xmlns:cx1="http://schemas.microsoft.com/office/drawing/2015/9/8/chartex" xmlns:cx="http://schemas.microsoft.com/office/drawing/2014/chartex">
             <w:pict>
               <v:shape w14:anchorId="5859BFA9" id="Text Box 9" o:spid="_x0000_s1033" type="#_x0000_t202" style="width:441.6pt;height:93.95pt;visibility:visible;mso-wrap-style:square;mso-left-percent:-10001;mso-top-percent:-10001;mso-position-horizontal:absolute;mso-position-horizontal-relative:char;mso-position-vertical:absolute;mso-position-vertical-relative:line;mso-left-percent:-10001;mso-top-percent:-10001;v-text-anchor:top" o:gfxdata="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">
                 <v:textbox>
@@ -8777,7 +8772,7 @@
               </wp:inline>
             </w:drawing>
           </mc:Choice>
-          <mc:Fallback>
+          <mc:Fallback xmlns:w16se="http://schemas.microsoft.com/office/word/2015/wordml/symex" xmlns:w16cid="http://schemas.microsoft.com/office/word/2016/wordml/cid" xmlns:am3d="http://schemas.microsoft.com/office/drawing/2017/model3d" xmlns:aink="http://schemas.microsoft.com/office/drawing/2016/ink" xmlns:cx8="http://schemas.microsoft.com/office/drawing/2016/5/14/chartex" xmlns:cx7="http://schemas.microsoft.com/office/drawing/2016/5/13/chartex" xmlns:cx6="http://schemas.microsoft.com/office/drawing/2016/5/12/chartex" xmlns:cx5="http://schemas.microsoft.com/office/drawing/2016/5/11/chartex" xmlns:cx4="http://schemas.microsoft.com/office/drawing/2016/5/10/chartex" xmlns:cx3="http://schemas.microsoft.com/office/drawing/2016/5/9/chartex" xmlns:cx2="http://schemas.microsoft.com/office/drawing/2015/10/21/chartex" xmlns:cx1="http://schemas.microsoft.com/office/drawing/2015/9/8/chartex" xmlns:cx="http://schemas.microsoft.com/office/drawing/2014/chartex">
             <w:pict>
               <v:shape w14:anchorId="450AC299" id="Text Box 10" o:spid="_x0000_s1034" type="#_x0000_t202" style="width:441.6pt;height:54.55pt;visibility:visible;mso-wrap-style:square;mso-left-percent:-10001;mso-top-percent:-10001;mso-position-horizontal:absolute;mso-position-horizontal-relative:char;mso-position-vertical:absolute;mso-position-vertical-relative:line;mso-left-percent:-10001;mso-top-percent:-10001;v-text-anchor:top" o:gfxdata="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">
                 <v:textbox>
@@ -8873,13 +8868,8 @@
                             <w:pPr>
                               <w:pStyle w:val="NoSpacing"/>
                             </w:pPr>
-                            <w:proofErr w:type="spellStart"/>
                             <w:r>
-                              <w:t>for k</w:t>
-                            </w:r>
-                            <w:proofErr w:type="spellEnd"/>
-                            <w:r>
-                              <w:t xml:space="preserve"> in range(N):</w:t>
+                              <w:t>for k in range(N):</w:t>
                             </w:r>
                           </w:p>
                           <w:p>
@@ -8887,39 +8877,7 @@
                               <w:pStyle w:val="NoSpacing"/>
                             </w:pPr>
                             <w:r>
-                              <w:t xml:space="preserve">    w += [ w[-1] + </w:t>
-                            </w:r>
-                            <w:proofErr w:type="spellStart"/>
-                            <w:r>
-                              <w:t>np.matmul</w:t>
-                            </w:r>
-                            <w:proofErr w:type="spellEnd"/>
-                            <w:r>
-                              <w:t>( 2*alpha*</w:t>
-                            </w:r>
-                            <w:proofErr w:type="spellStart"/>
-                            <w:r>
-                              <w:t>Rinv</w:t>
-                            </w:r>
-                            <w:proofErr w:type="spellEnd"/>
-                            <w:r>
-                              <w:t>,(</w:t>
-                            </w:r>
-                            <w:proofErr w:type="spellStart"/>
-                            <w:r>
-                              <w:t>r_yx-np.matmul</w:t>
-                            </w:r>
-                            <w:proofErr w:type="spellEnd"/>
-                            <w:r>
-                              <w:t>(</w:t>
-                            </w:r>
-                            <w:proofErr w:type="spellStart"/>
-                            <w:r>
-                              <w:t>R_x,w</w:t>
-                            </w:r>
-                            <w:proofErr w:type="spellEnd"/>
-                            <w:r>
-                              <w:t>[-1])))]</w:t>
+                              <w:t xml:space="preserve">    w += [ w[-1] + np.matmul( 2*alpha*Rinv,(r_yx-np.matmul(R_x,w[-1])))]</w:t>
                             </w:r>
                           </w:p>
                         </w:txbxContent>
@@ -8933,7 +8891,7 @@
               </wp:inline>
             </w:drawing>
           </mc:Choice>
-          <mc:Fallback>
+          <mc:Fallback xmlns:w16se="http://schemas.microsoft.com/office/word/2015/wordml/symex" xmlns:w16cid="http://schemas.microsoft.com/office/word/2016/wordml/cid" xmlns:am3d="http://schemas.microsoft.com/office/drawing/2017/model3d" xmlns:aink="http://schemas.microsoft.com/office/drawing/2016/ink" xmlns:cx8="http://schemas.microsoft.com/office/drawing/2016/5/14/chartex" xmlns:cx7="http://schemas.microsoft.com/office/drawing/2016/5/13/chartex" xmlns:cx6="http://schemas.microsoft.com/office/drawing/2016/5/12/chartex" xmlns:cx5="http://schemas.microsoft.com/office/drawing/2016/5/11/chartex" xmlns:cx4="http://schemas.microsoft.com/office/drawing/2016/5/10/chartex" xmlns:cx3="http://schemas.microsoft.com/office/drawing/2016/5/9/chartex" xmlns:cx2="http://schemas.microsoft.com/office/drawing/2015/10/21/chartex" xmlns:cx1="http://schemas.microsoft.com/office/drawing/2015/9/8/chartex" xmlns:cx="http://schemas.microsoft.com/office/drawing/2014/chartex">
             <w:pict>
               <v:shape w14:anchorId="29757360" id="Text Box 11" o:spid="_x0000_s1035" type="#_x0000_t202" style="width:441.6pt;height:40.8pt;visibility:visible;mso-wrap-style:square;mso-left-percent:-10001;mso-top-percent:-10001;mso-position-horizontal:absolute;mso-position-horizontal-relative:char;mso-position-vertical:absolute;mso-position-vertical-relative:line;mso-left-percent:-10001;mso-top-percent:-10001;v-text-anchor:top" o:gfxdata="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">
                 <v:textbox>
@@ -9204,13 +9162,8 @@
                             <w:pPr>
                               <w:pStyle w:val="NoSpacing"/>
                             </w:pPr>
-                            <w:proofErr w:type="spellStart"/>
                             <w:r>
-                              <w:t>for k</w:t>
-                            </w:r>
-                            <w:proofErr w:type="spellEnd"/>
-                            <w:r>
-                              <w:t xml:space="preserve"> in range(1,N-1):</w:t>
+                              <w:t>for k in range(1,N-1):</w:t>
                             </w:r>
                           </w:p>
                           <w:p>
@@ -9218,15 +9171,7 @@
                               <w:pStyle w:val="NoSpacing"/>
                             </w:pPr>
                             <w:r>
-                              <w:t xml:space="preserve">    </w:t>
-                            </w:r>
-                            <w:proofErr w:type="spellStart"/>
-                            <w:r>
-                              <w:t>inp</w:t>
-                            </w:r>
-                            <w:proofErr w:type="spellEnd"/>
-                            <w:r>
-                              <w:t xml:space="preserve"> = x[k-1:k+2]</w:t>
+                              <w:t xml:space="preserve">    inp = x[k-1:k+2]</w:t>
                             </w:r>
                           </w:p>
                           <w:p>
@@ -9234,31 +9179,7 @@
                               <w:pStyle w:val="NoSpacing"/>
                             </w:pPr>
                             <w:r>
-                              <w:t xml:space="preserve">    </w:t>
-                            </w:r>
-                            <w:proofErr w:type="spellStart"/>
-                            <w:r>
-                              <w:t>y_pred</w:t>
-                            </w:r>
-                            <w:proofErr w:type="spellEnd"/>
-                            <w:r>
-                              <w:t xml:space="preserve"> += [</w:t>
-                            </w:r>
-                            <w:proofErr w:type="spellStart"/>
-                            <w:r>
-                              <w:t>np.sum</w:t>
-                            </w:r>
-                            <w:proofErr w:type="spellEnd"/>
-                            <w:r>
-                              <w:t>(</w:t>
-                            </w:r>
-                            <w:proofErr w:type="spellStart"/>
-                            <w:r>
-                              <w:t>inp</w:t>
-                            </w:r>
-                            <w:proofErr w:type="spellEnd"/>
-                            <w:r>
-                              <w:t xml:space="preserve"> * w[-1])]</w:t>
+                              <w:t xml:space="preserve">    y_pred += [np.sum(inp * w[-1])]</w:t>
                             </w:r>
                           </w:p>
                           <w:p>
@@ -9266,15 +9187,7 @@
                               <w:pStyle w:val="NoSpacing"/>
                             </w:pPr>
                             <w:r>
-                              <w:t xml:space="preserve">    e += [y[k]-</w:t>
-                            </w:r>
-                            <w:proofErr w:type="spellStart"/>
-                            <w:r>
-                              <w:t>y_pred</w:t>
-                            </w:r>
-                            <w:proofErr w:type="spellEnd"/>
-                            <w:r>
-                              <w:t xml:space="preserve">[-1]]         </w:t>
+                              <w:t xml:space="preserve">    e += [y[k]-y_pred[-1]]         </w:t>
                             </w:r>
                           </w:p>
                           <w:p>
@@ -9282,23 +9195,7 @@
                               <w:pStyle w:val="NoSpacing"/>
                             </w:pPr>
                             <w:r>
-                              <w:t xml:space="preserve">    w += [ w[-1] + 2 * alpha * </w:t>
-                            </w:r>
-                            <w:proofErr w:type="spellStart"/>
-                            <w:r>
-                              <w:t>np.array</w:t>
-                            </w:r>
-                            <w:proofErr w:type="spellEnd"/>
-                            <w:r>
-                              <w:t>(</w:t>
-                            </w:r>
-                            <w:proofErr w:type="spellStart"/>
-                            <w:r>
-                              <w:t>inp</w:t>
-                            </w:r>
-                            <w:proofErr w:type="spellEnd"/>
-                            <w:r>
-                              <w:t>) * e[-1]]</w:t>
+                              <w:t xml:space="preserve">    w += [ w[-1] + 2 * alpha * np.array(inp) * e[-1]]</w:t>
                             </w:r>
                           </w:p>
                           <w:p/>
@@ -9313,7 +9210,7 @@
               </wp:inline>
             </w:drawing>
           </mc:Choice>
-          <mc:Fallback>
+          <mc:Fallback xmlns:w16se="http://schemas.microsoft.com/office/word/2015/wordml/symex" xmlns:w16cid="http://schemas.microsoft.com/office/word/2016/wordml/cid" xmlns:am3d="http://schemas.microsoft.com/office/drawing/2017/model3d" xmlns:aink="http://schemas.microsoft.com/office/drawing/2016/ink" xmlns:cx8="http://schemas.microsoft.com/office/drawing/2016/5/14/chartex" xmlns:cx7="http://schemas.microsoft.com/office/drawing/2016/5/13/chartex" xmlns:cx6="http://schemas.microsoft.com/office/drawing/2016/5/12/chartex" xmlns:cx5="http://schemas.microsoft.com/office/drawing/2016/5/11/chartex" xmlns:cx4="http://schemas.microsoft.com/office/drawing/2016/5/10/chartex" xmlns:cx3="http://schemas.microsoft.com/office/drawing/2016/5/9/chartex" xmlns:cx2="http://schemas.microsoft.com/office/drawing/2015/10/21/chartex" xmlns:cx1="http://schemas.microsoft.com/office/drawing/2015/9/8/chartex" xmlns:cx="http://schemas.microsoft.com/office/drawing/2014/chartex">
             <w:pict>
               <v:shape w14:anchorId="0EB47386" id="Text Box 12" o:spid="_x0000_s1036" type="#_x0000_t202" style="width:441.6pt;height:69.2pt;visibility:visible;mso-wrap-style:square;mso-left-percent:-10001;mso-top-percent:-10001;mso-position-horizontal:absolute;mso-position-horizontal-relative:char;mso-position-vertical:absolute;mso-position-vertical-relative:line;mso-left-percent:-10001;mso-top-percent:-10001;v-text-anchor:top" o:gfxdata="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">
                 <v:textbox>
@@ -9650,7 +9547,7 @@
               </wp:inline>
             </w:drawing>
           </mc:Choice>
-          <mc:Fallback>
+          <mc:Fallback xmlns:w16se="http://schemas.microsoft.com/office/word/2015/wordml/symex" xmlns:w16cid="http://schemas.microsoft.com/office/word/2016/wordml/cid" xmlns:am3d="http://schemas.microsoft.com/office/drawing/2017/model3d" xmlns:aink="http://schemas.microsoft.com/office/drawing/2016/ink" xmlns:cx8="http://schemas.microsoft.com/office/drawing/2016/5/14/chartex" xmlns:cx7="http://schemas.microsoft.com/office/drawing/2016/5/13/chartex" xmlns:cx6="http://schemas.microsoft.com/office/drawing/2016/5/12/chartex" xmlns:cx5="http://schemas.microsoft.com/office/drawing/2016/5/11/chartex" xmlns:cx4="http://schemas.microsoft.com/office/drawing/2016/5/10/chartex" xmlns:cx3="http://schemas.microsoft.com/office/drawing/2016/5/9/chartex" xmlns:cx2="http://schemas.microsoft.com/office/drawing/2015/10/21/chartex" xmlns:cx1="http://schemas.microsoft.com/office/drawing/2015/9/8/chartex" xmlns:cx="http://schemas.microsoft.com/office/drawing/2014/chartex">
             <w:pict>
               <v:shape w14:anchorId="65B3BE07" id="Text Box 13" o:spid="_x0000_s1037" type="#_x0000_t202" style="width:441.6pt;height:96.8pt;visibility:visible;mso-wrap-style:square;mso-left-percent:-10001;mso-top-percent:-10001;mso-position-horizontal:absolute;mso-position-horizontal-relative:char;mso-position-vertical:absolute;mso-position-vertical-relative:line;mso-left-percent:-10001;mso-top-percent:-10001;v-text-anchor:top" o:gfxdata="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">
                 <v:textbox>
@@ -9797,13 +9694,8 @@
                             <w:pPr>
                               <w:pStyle w:val="NoSpacing"/>
                             </w:pPr>
-                            <w:proofErr w:type="spellStart"/>
                             <w:r>
-                              <w:t>for k</w:t>
-                            </w:r>
-                            <w:proofErr w:type="spellEnd"/>
-                            <w:r>
-                              <w:t xml:space="preserve"> in range(1,N-1):</w:t>
+                              <w:t>for k in range(1,N-1):</w:t>
                             </w:r>
                           </w:p>
                           <w:p>
@@ -9811,23 +9703,7 @@
                               <w:pStyle w:val="NoSpacing"/>
                             </w:pPr>
                             <w:r>
-                              <w:t xml:space="preserve">    </w:t>
-                            </w:r>
-                            <w:proofErr w:type="spellStart"/>
-                            <w:r>
-                              <w:t>inp</w:t>
-                            </w:r>
-                            <w:proofErr w:type="spellEnd"/>
-                            <w:r>
-                              <w:t xml:space="preserve"> = </w:t>
-                            </w:r>
-                            <w:proofErr w:type="spellStart"/>
-                            <w:r>
-                              <w:t>np.array</w:t>
-                            </w:r>
-                            <w:proofErr w:type="spellEnd"/>
-                            <w:r>
-                              <w:t>(x[k-1:k+2])</w:t>
+                              <w:t xml:space="preserve">    inp = np.array(x[k-1:k+2])</w:t>
                             </w:r>
                           </w:p>
                           <w:p>
@@ -9835,31 +9711,7 @@
                               <w:pStyle w:val="NoSpacing"/>
                             </w:pPr>
                             <w:r>
-                              <w:t xml:space="preserve">    </w:t>
-                            </w:r>
-                            <w:proofErr w:type="spellStart"/>
-                            <w:r>
-                              <w:t>y_pred</w:t>
-                            </w:r>
-                            <w:proofErr w:type="spellEnd"/>
-                            <w:r>
-                              <w:t xml:space="preserve"> += [</w:t>
-                            </w:r>
-                            <w:proofErr w:type="spellStart"/>
-                            <w:r>
-                              <w:t>np.sum</w:t>
-                            </w:r>
-                            <w:proofErr w:type="spellEnd"/>
-                            <w:r>
-                              <w:t>(</w:t>
-                            </w:r>
-                            <w:proofErr w:type="spellStart"/>
-                            <w:r>
-                              <w:t>inp</w:t>
-                            </w:r>
-                            <w:proofErr w:type="spellEnd"/>
-                            <w:r>
-                              <w:t xml:space="preserve"> * w[-1])]</w:t>
+                              <w:t xml:space="preserve">    y_pred += [np.sum(inp * w[-1])]</w:t>
                             </w:r>
                           </w:p>
                           <w:p>
@@ -9867,15 +9719,7 @@
                               <w:pStyle w:val="NoSpacing"/>
                             </w:pPr>
                             <w:r>
-                              <w:t xml:space="preserve">    e += [y[k]-</w:t>
-                            </w:r>
-                            <w:proofErr w:type="spellStart"/>
-                            <w:r>
-                              <w:t>y_pred</w:t>
-                            </w:r>
-                            <w:proofErr w:type="spellEnd"/>
-                            <w:r>
-                              <w:t xml:space="preserve">[-1]] </w:t>
+                              <w:t xml:space="preserve">    e += [y[k]-y_pred[-1]] </w:t>
                             </w:r>
                           </w:p>
                           <w:p>
@@ -9883,23 +9727,7 @@
                               <w:pStyle w:val="NoSpacing"/>
                             </w:pPr>
                             <w:r>
-                              <w:t xml:space="preserve">    sigma = </w:t>
-                            </w:r>
-                            <w:proofErr w:type="spellStart"/>
-                            <w:r>
-                              <w:t>np.matmul</w:t>
-                            </w:r>
-                            <w:proofErr w:type="spellEnd"/>
-                            <w:r>
-                              <w:t>(</w:t>
-                            </w:r>
-                            <w:proofErr w:type="spellStart"/>
-                            <w:r>
-                              <w:t>inp.T,inp</w:t>
-                            </w:r>
-                            <w:proofErr w:type="spellEnd"/>
-                            <w:r>
-                              <w:t xml:space="preserve">)/3 + eps         </w:t>
+                              <w:t xml:space="preserve">    sigma = np.matmul(inp.T,inp)/3 + eps         </w:t>
                             </w:r>
                           </w:p>
                           <w:p>
@@ -9907,15 +9735,7 @@
                               <w:ind w:left="0" w:firstLine="0"/>
                             </w:pPr>
                             <w:r>
-                              <w:t xml:space="preserve">            w += [ w[-1] + 2 * alpha/sigma * </w:t>
-                            </w:r>
-                            <w:proofErr w:type="spellStart"/>
-                            <w:r>
-                              <w:t>inp</w:t>
-                            </w:r>
-                            <w:proofErr w:type="spellEnd"/>
-                            <w:r>
-                              <w:t xml:space="preserve"> * e[-1]]</w:t>
+                              <w:t xml:space="preserve">            w += [ w[-1] + 2 * alpha/sigma * inp * e[-1]]</w:t>
                             </w:r>
                           </w:p>
                           <w:p/>
@@ -9930,7 +9750,7 @@
               </wp:inline>
             </w:drawing>
           </mc:Choice>
-          <mc:Fallback>
+          <mc:Fallback xmlns:w16se="http://schemas.microsoft.com/office/word/2015/wordml/symex" xmlns:w16cid="http://schemas.microsoft.com/office/word/2016/wordml/cid" xmlns:am3d="http://schemas.microsoft.com/office/drawing/2017/model3d" xmlns:aink="http://schemas.microsoft.com/office/drawing/2016/ink" xmlns:cx8="http://schemas.microsoft.com/office/drawing/2016/5/14/chartex" xmlns:cx7="http://schemas.microsoft.com/office/drawing/2016/5/13/chartex" xmlns:cx6="http://schemas.microsoft.com/office/drawing/2016/5/12/chartex" xmlns:cx5="http://schemas.microsoft.com/office/drawing/2016/5/11/chartex" xmlns:cx4="http://schemas.microsoft.com/office/drawing/2016/5/10/chartex" xmlns:cx3="http://schemas.microsoft.com/office/drawing/2016/5/9/chartex" xmlns:cx2="http://schemas.microsoft.com/office/drawing/2015/10/21/chartex" xmlns:cx1="http://schemas.microsoft.com/office/drawing/2015/9/8/chartex" xmlns:cx="http://schemas.microsoft.com/office/drawing/2014/chartex">
             <w:pict>
               <v:shape w14:anchorId="52ABCF7E" id="Text Box 14" o:spid="_x0000_s1038" type="#_x0000_t202" style="width:441.6pt;height:81.8pt;visibility:visible;mso-wrap-style:square;mso-left-percent:-10001;mso-top-percent:-10001;mso-position-horizontal:absolute;mso-position-horizontal-relative:char;mso-position-vertical:absolute;mso-position-vertical-relative:line;mso-left-percent:-10001;mso-top-percent:-10001;v-text-anchor:top" o:gfxdata="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">
                 <v:textbox>
@@ -10397,7 +10217,7 @@
               </wp:inline>
             </w:drawing>
           </mc:Choice>
-          <mc:Fallback>
+          <mc:Fallback xmlns:w16se="http://schemas.microsoft.com/office/word/2015/wordml/symex" xmlns:w16cid="http://schemas.microsoft.com/office/word/2016/wordml/cid" xmlns:am3d="http://schemas.microsoft.com/office/drawing/2017/model3d" xmlns:aink="http://schemas.microsoft.com/office/drawing/2016/ink" xmlns:cx8="http://schemas.microsoft.com/office/drawing/2016/5/14/chartex" xmlns:cx7="http://schemas.microsoft.com/office/drawing/2016/5/13/chartex" xmlns:cx6="http://schemas.microsoft.com/office/drawing/2016/5/12/chartex" xmlns:cx5="http://schemas.microsoft.com/office/drawing/2016/5/11/chartex" xmlns:cx4="http://schemas.microsoft.com/office/drawing/2016/5/10/chartex" xmlns:cx3="http://schemas.microsoft.com/office/drawing/2016/5/9/chartex" xmlns:cx2="http://schemas.microsoft.com/office/drawing/2015/10/21/chartex" xmlns:cx1="http://schemas.microsoft.com/office/drawing/2015/9/8/chartex" xmlns:cx="http://schemas.microsoft.com/office/drawing/2014/chartex">
             <w:pict>
               <v:shape w14:anchorId="5CEC514B" id="Text Box 16" o:spid="_x0000_s1039" type="#_x0000_t202" style="width:441.6pt;height:61.1pt;visibility:visible;mso-wrap-style:square;mso-left-percent:-10001;mso-top-percent:-10001;mso-position-horizontal:absolute;mso-position-horizontal-relative:char;mso-position-vertical:absolute;mso-position-vertical-relative:line;mso-left-percent:-10001;mso-top-percent:-10001;v-text-anchor:top" o:gfxdata="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">
                 <v:textbox>
@@ -10718,7 +10538,7 @@
               </wp:inline>
             </w:drawing>
           </mc:Choice>
-          <mc:Fallback>
+          <mc:Fallback xmlns:w16se="http://schemas.microsoft.com/office/word/2015/wordml/symex" xmlns:w16cid="http://schemas.microsoft.com/office/word/2016/wordml/cid" xmlns:am3d="http://schemas.microsoft.com/office/drawing/2017/model3d" xmlns:aink="http://schemas.microsoft.com/office/drawing/2016/ink" xmlns:cx8="http://schemas.microsoft.com/office/drawing/2016/5/14/chartex" xmlns:cx7="http://schemas.microsoft.com/office/drawing/2016/5/13/chartex" xmlns:cx6="http://schemas.microsoft.com/office/drawing/2016/5/12/chartex" xmlns:cx5="http://schemas.microsoft.com/office/drawing/2016/5/11/chartex" xmlns:cx4="http://schemas.microsoft.com/office/drawing/2016/5/10/chartex" xmlns:cx3="http://schemas.microsoft.com/office/drawing/2016/5/9/chartex" xmlns:cx2="http://schemas.microsoft.com/office/drawing/2015/10/21/chartex" xmlns:cx1="http://schemas.microsoft.com/office/drawing/2015/9/8/chartex" xmlns:cx="http://schemas.microsoft.com/office/drawing/2014/chartex">
             <w:pict>
               <v:shape w14:anchorId="635C489C" id="Text Box 6" o:spid="_x0000_s1040" type="#_x0000_t202" style="width:441.6pt;height:65.45pt;visibility:visible;mso-wrap-style:square;mso-left-percent:-10001;mso-top-percent:-10001;mso-position-horizontal:absolute;mso-position-horizontal-relative:char;mso-position-vertical:absolute;mso-position-vertical-relative:line;mso-left-percent:-10001;mso-top-percent:-10001;v-text-anchor:top" o:gfxdata="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">
                 <v:textbox>
@@ -10779,11 +10599,11 @@
         <w:tblLook w:val="04A0" w:firstRow="1" w:lastRow="0" w:firstColumn="1" w:lastColumn="0" w:noHBand="0" w:noVBand="1"/>
       </w:tblPr>
       <w:tblGrid>
-        <w:gridCol w:w="6804"/>
+        <w:gridCol w:w="8286"/>
       </w:tblGrid>
       <w:tr>
         <w:trPr>
-          <w:trHeight w:val="6804"/>
+          <w:trHeight w:val="5262"/>
         </w:trPr>
         <w:tc>
           <w:tcPr>
@@ -10799,9 +10619,43 @@
             </w:pPr>
             <w:r>
               <w:rPr>
-                <w:i/>
+                <w:noProof/>
               </w:rPr>
-              <w:t>Insert plot here</w:t>
+              <w:drawing>
+                <wp:inline distT="0" distB="0" distL="0" distR="0" wp14:anchorId="25C767CD" wp14:editId="53678F5C">
+                  <wp:extent cx="5119266" cy="3391673"/>
+                  <wp:effectExtent l="0" t="0" r="5715" b="0"/>
+                  <wp:docPr id="7" name="Picture 7"/>
+                  <wp:cNvGraphicFramePr>
+                    <a:graphicFrameLocks xmlns:a="http://schemas.openxmlformats.org/drawingml/2006/main" noChangeAspect="1"/>
+                  </wp:cNvGraphicFramePr>
+                  <a:graphic xmlns:a="http://schemas.openxmlformats.org/drawingml/2006/main">
+                    <a:graphicData uri="http://schemas.openxmlformats.org/drawingml/2006/picture">
+                      <pic:pic xmlns:pic="http://schemas.openxmlformats.org/drawingml/2006/picture">
+                        <pic:nvPicPr>
+                          <pic:cNvPr id="1" name=""/>
+                          <pic:cNvPicPr/>
+                        </pic:nvPicPr>
+                        <pic:blipFill>
+                          <a:blip r:embed="rId14"/>
+                          <a:stretch>
+                            <a:fillRect/>
+                          </a:stretch>
+                        </pic:blipFill>
+                        <pic:spPr>
+                          <a:xfrm>
+                            <a:off x="0" y="0"/>
+                            <a:ext cx="5119266" cy="3391673"/>
+                          </a:xfrm>
+                          <a:prstGeom prst="rect">
+                            <a:avLst/>
+                          </a:prstGeom>
+                        </pic:spPr>
+                      </pic:pic>
+                    </a:graphicData>
+                  </a:graphic>
+                </wp:inline>
+              </w:drawing>
             </w:r>
           </w:p>
         </w:tc>
@@ -11009,7 +10863,6 @@
         <w:rPr>
           <w:noProof/>
         </w:rPr>
-        <w:lastRenderedPageBreak/>
         <mc:AlternateContent>
           <mc:Choice Requires="wps">
             <w:drawing>
@@ -11059,21 +10912,7 @@
                               <w:rPr>
                                 <w:i/>
                               </w:rPr>
-                              <w:t xml:space="preserve">The training chosen training method may have a significant impact for the computational complexity. Especially, the matrix multiplications within the training methods will require a large number of computations if a larger number of taps is chosen for the </w:t>
-                            </w:r>
-                            <w:r>
-                              <w:rPr>
-                                <w:i/>
-                              </w:rPr>
-                              <w:t>filter.</w:t>
-                            </w:r>
-                            <w:bookmarkStart w:id="0" w:name="_GoBack"/>
-                            <w:bookmarkEnd w:id="0"/>
-                            <w:r>
-                              <w:rPr>
-                                <w:i/>
-                              </w:rPr>
-                              <w:t xml:space="preserve"> </w:t>
+                              <w:t xml:space="preserve">The training chosen training method may have a significant impact for the computational complexity. Especially, the matrix multiplications within the training methods will require a large number of computations if a larger number of taps is chosen for the filter. </w:t>
                             </w:r>
                           </w:p>
                           <w:p>
@@ -11182,7 +11021,7 @@
               </wp:inline>
             </w:drawing>
           </mc:Choice>
-          <mc:Fallback>
+          <mc:Fallback xmlns:w16se="http://schemas.microsoft.com/office/word/2015/wordml/symex" xmlns:w16cid="http://schemas.microsoft.com/office/word/2016/wordml/cid" xmlns:am3d="http://schemas.microsoft.com/office/drawing/2017/model3d" xmlns:aink="http://schemas.microsoft.com/office/drawing/2016/ink" xmlns:cx8="http://schemas.microsoft.com/office/drawing/2016/5/14/chartex" xmlns:cx7="http://schemas.microsoft.com/office/drawing/2016/5/13/chartex" xmlns:cx6="http://schemas.microsoft.com/office/drawing/2016/5/12/chartex" xmlns:cx5="http://schemas.microsoft.com/office/drawing/2016/5/11/chartex" xmlns:cx4="http://schemas.microsoft.com/office/drawing/2016/5/10/chartex" xmlns:cx3="http://schemas.microsoft.com/office/drawing/2016/5/9/chartex" xmlns:cx2="http://schemas.microsoft.com/office/drawing/2015/10/21/chartex" xmlns:cx1="http://schemas.microsoft.com/office/drawing/2015/9/8/chartex" xmlns:cx="http://schemas.microsoft.com/office/drawing/2014/chartex">
             <w:pict>
               <v:shape w14:anchorId="3733EE39" id="Text Box 15" o:spid="_x0000_s1041" type="#_x0000_t202" style="width:441.6pt;height:103.8pt;visibility:visible;mso-wrap-style:square;mso-left-percent:-10001;mso-top-percent:-10001;mso-position-horizontal:absolute;mso-position-horizontal-relative:char;mso-position-vertical:absolute;mso-position-vertical-relative:line;mso-left-percent:-10001;mso-top-percent:-10001;v-text-anchor:top" o:gfxdata="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">
                 <v:textbox>
@@ -11321,12 +11160,13 @@
     </w:p>
     <w:p>
       <w:pPr>
-        <w:ind w:left="1077"/>
-      </w:pPr>
+        <w:ind w:left="0" w:firstLine="0"/>
+      </w:pPr>
+      <w:bookmarkStart w:id="0" w:name="_GoBack"/>
+      <w:bookmarkEnd w:id="0"/>
     </w:p>
-    <w:p/>
     <w:sectPr>
-      <w:headerReference w:type="default" r:id="rId14"/>
+      <w:headerReference w:type="default" r:id="rId15"/>
       <w:pgSz w:w="12240" w:h="15840"/>
       <w:pgMar w:top="1440" w:right="1440" w:bottom="1440" w:left="1440" w:header="708" w:footer="708" w:gutter="0"/>
       <w:cols w:space="708"/>
@@ -11337,7 +11177,7 @@
 </file>
 
 <file path=word/endnotes.xml><?xml version="1.0" encoding="utf-8"?>
-<w:endnotes xmlns:wpc="http://schemas.microsoft.com/office/word/2010/wordprocessingCanvas" xmlns:cx="http://schemas.microsoft.com/office/drawing/2014/chartex" xmlns:cx1="http://schemas.microsoft.com/office/drawing/2015/9/8/chartex" xmlns:cx2="http://schemas.microsoft.com/office/drawing/2015/10/21/chartex" xmlns:cx3="http://schemas.microsoft.com/office/drawing/2016/5/9/chartex" xmlns:cx4="http://schemas.microsoft.com/office/drawing/2016/5/10/chartex" xmlns:cx5="http://schemas.microsoft.com/office/drawing/2016/5/11/chartex" xmlns:cx6="http://schemas.microsoft.com/office/drawing/2016/5/12/chartex" xmlns:cx7="http://schemas.microsoft.com/office/drawing/2016/5/13/chartex" xmlns:cx8="http://schemas.microsoft.com/office/drawing/2016/5/14/chartex" xmlns:mc="http://schemas.openxmlformats.org/markup-compatibility/2006" xmlns:aink="http://schemas.microsoft.com/office/drawing/2016/ink" xmlns:am3d="http://schemas.microsoft.com/office/drawing/2017/model3d" xmlns:o="urn:schemas-microsoft-com:office:office" xmlns:r="http://schemas.openxmlformats.org/officeDocument/2006/relationships" xmlns:m="http://schemas.openxmlformats.org/officeDocument/2006/math" xmlns:v="urn:schemas-microsoft-com:vml" xmlns:wp14="http://schemas.microsoft.com/office/word/2010/wordprocessingDrawing" xmlns:wp="http://schemas.openxmlformats.org/drawingml/2006/wordprocessingDrawing" xmlns:w10="urn:schemas-microsoft-com:office:word" xmlns:w="http://schemas.openxmlformats.org/wordprocessingml/2006/main" xmlns:w14="http://schemas.microsoft.com/office/word/2010/wordml" xmlns:w15="http://schemas.microsoft.com/office/word/2012/wordml" xmlns:w16cid="http://schemas.microsoft.com/office/word/2016/wordml/cid" xmlns:w16se="http://schemas.microsoft.com/office/word/2015/wordml/symex" xmlns:wpg="http://schemas.microsoft.com/office/word/2010/wordprocessingGroup" xmlns:wpi="http://schemas.microsoft.com/office/word/2010/wordprocessingInk" xmlns:wne="http://schemas.microsoft.com/office/word/2006/wordml" xmlns:wps="http://schemas.microsoft.com/office/word/2010/wordprocessingShape" mc:Ignorable="w14 w15 w16se w16cid wp14">
+<w:endnotes xmlns:wpc="http://schemas.microsoft.com/office/word/2010/wordprocessingCanvas" xmlns:mc="http://schemas.openxmlformats.org/markup-compatibility/2006" xmlns:o="urn:schemas-microsoft-com:office:office" xmlns:r="http://schemas.openxmlformats.org/officeDocument/2006/relationships" xmlns:m="http://schemas.openxmlformats.org/officeDocument/2006/math" xmlns:v="urn:schemas-microsoft-com:vml" xmlns:wp14="http://schemas.microsoft.com/office/word/2010/wordprocessingDrawing" xmlns:wp="http://schemas.openxmlformats.org/drawingml/2006/wordprocessingDrawing" xmlns:w10="urn:schemas-microsoft-com:office:word" xmlns:w="http://schemas.openxmlformats.org/wordprocessingml/2006/main" xmlns:w14="http://schemas.microsoft.com/office/word/2010/wordml" xmlns:w15="http://schemas.microsoft.com/office/word/2012/wordml" xmlns:wpg="http://schemas.microsoft.com/office/word/2010/wordprocessingGroup" xmlns:wpi="http://schemas.microsoft.com/office/word/2010/wordprocessingInk" xmlns:wne="http://schemas.microsoft.com/office/word/2006/wordml" xmlns:wps="http://schemas.microsoft.com/office/word/2010/wordprocessingShape" mc:Ignorable="w14 w15 wp14">
   <w:endnote w:type="separator" w:id="-1">
     <w:p>
       <w:pPr>
@@ -11362,7 +11202,7 @@
 </file>
 
 <file path=word/footnotes.xml><?xml version="1.0" encoding="utf-8"?>
-<w:footnotes xmlns:wpc="http://schemas.microsoft.com/office/word/2010/wordprocessingCanvas" xmlns:cx="http://schemas.microsoft.com/office/drawing/2014/chartex" xmlns:cx1="http://schemas.microsoft.com/office/drawing/2015/9/8/chartex" xmlns:cx2="http://schemas.microsoft.com/office/drawing/2015/10/21/chartex" xmlns:cx3="http://schemas.microsoft.com/office/drawing/2016/5/9/chartex" xmlns:cx4="http://schemas.microsoft.com/office/drawing/2016/5/10/chartex" xmlns:cx5="http://schemas.microsoft.com/office/drawing/2016/5/11/chartex" xmlns:cx6="http://schemas.microsoft.com/office/drawing/2016/5/12/chartex" xmlns:cx7="http://schemas.microsoft.com/office/drawing/2016/5/13/chartex" xmlns:cx8="http://schemas.microsoft.com/office/drawing/2016/5/14/chartex" xmlns:mc="http://schemas.openxmlformats.org/markup-compatibility/2006" xmlns:aink="http://schemas.microsoft.com/office/drawing/2016/ink" xmlns:am3d="http://schemas.microsoft.com/office/drawing/2017/model3d" xmlns:o="urn:schemas-microsoft-com:office:office" xmlns:r="http://schemas.openxmlformats.org/officeDocument/2006/relationships" xmlns:m="http://schemas.openxmlformats.org/officeDocument/2006/math" xmlns:v="urn:schemas-microsoft-com:vml" xmlns:wp14="http://schemas.microsoft.com/office/word/2010/wordprocessingDrawing" xmlns:wp="http://schemas.openxmlformats.org/drawingml/2006/wordprocessingDrawing" xmlns:w10="urn:schemas-microsoft-com:office:word" xmlns:w="http://schemas.openxmlformats.org/wordprocessingml/2006/main" xmlns:w14="http://schemas.microsoft.com/office/word/2010/wordml" xmlns:w15="http://schemas.microsoft.com/office/word/2012/wordml" xmlns:w16cid="http://schemas.microsoft.com/office/word/2016/wordml/cid" xmlns:w16se="http://schemas.microsoft.com/office/word/2015/wordml/symex" xmlns:wpg="http://schemas.microsoft.com/office/word/2010/wordprocessingGroup" xmlns:wpi="http://schemas.microsoft.com/office/word/2010/wordprocessingInk" xmlns:wne="http://schemas.microsoft.com/office/word/2006/wordml" xmlns:wps="http://schemas.microsoft.com/office/word/2010/wordprocessingShape" mc:Ignorable="w14 w15 w16se w16cid wp14">
+<w:footnotes xmlns:wpc="http://schemas.microsoft.com/office/word/2010/wordprocessingCanvas" xmlns:mc="http://schemas.openxmlformats.org/markup-compatibility/2006" xmlns:o="urn:schemas-microsoft-com:office:office" xmlns:r="http://schemas.openxmlformats.org/officeDocument/2006/relationships" xmlns:m="http://schemas.openxmlformats.org/officeDocument/2006/math" xmlns:v="urn:schemas-microsoft-com:vml" xmlns:wp14="http://schemas.microsoft.com/office/word/2010/wordprocessingDrawing" xmlns:wp="http://schemas.openxmlformats.org/drawingml/2006/wordprocessingDrawing" xmlns:w10="urn:schemas-microsoft-com:office:word" xmlns:w="http://schemas.openxmlformats.org/wordprocessingml/2006/main" xmlns:w14="http://schemas.microsoft.com/office/word/2010/wordml" xmlns:w15="http://schemas.microsoft.com/office/word/2012/wordml" xmlns:wpg="http://schemas.microsoft.com/office/word/2010/wordprocessingGroup" xmlns:wpi="http://schemas.microsoft.com/office/word/2010/wordprocessingInk" xmlns:wne="http://schemas.microsoft.com/office/word/2006/wordml" xmlns:wps="http://schemas.microsoft.com/office/word/2010/wordprocessingShape" mc:Ignorable="w14 w15 wp14">
   <w:footnote w:type="separator" w:id="-1">
     <w:p>
       <w:pPr>
@@ -11387,7 +11227,7 @@
 </file>
 
 <file path=word/header1.xml><?xml version="1.0" encoding="utf-8"?>
-<w:hdr xmlns:wpc="http://schemas.microsoft.com/office/word/2010/wordprocessingCanvas" xmlns:cx="http://schemas.microsoft.com/office/drawing/2014/chartex" xmlns:cx1="http://schemas.microsoft.com/office/drawing/2015/9/8/chartex" xmlns:cx2="http://schemas.microsoft.com/office/drawing/2015/10/21/chartex" xmlns:cx3="http://schemas.microsoft.com/office/drawing/2016/5/9/chartex" xmlns:cx4="http://schemas.microsoft.com/office/drawing/2016/5/10/chartex" xmlns:cx5="http://schemas.microsoft.com/office/drawing/2016/5/11/chartex" xmlns:cx6="http://schemas.microsoft.com/office/drawing/2016/5/12/chartex" xmlns:cx7="http://schemas.microsoft.com/office/drawing/2016/5/13/chartex" xmlns:cx8="http://schemas.microsoft.com/office/drawing/2016/5/14/chartex" xmlns:mc="http://schemas.openxmlformats.org/markup-compatibility/2006" xmlns:aink="http://schemas.microsoft.com/office/drawing/2016/ink" xmlns:am3d="http://schemas.microsoft.com/office/drawing/2017/model3d" xmlns:o="urn:schemas-microsoft-com:office:office" xmlns:r="http://schemas.openxmlformats.org/officeDocument/2006/relationships" xmlns:m="http://schemas.openxmlformats.org/officeDocument/2006/math" xmlns:v="urn:schemas-microsoft-com:vml" xmlns:wp14="http://schemas.microsoft.com/office/word/2010/wordprocessingDrawing" xmlns:wp="http://schemas.openxmlformats.org/drawingml/2006/wordprocessingDrawing" xmlns:w10="urn:schemas-microsoft-com:office:word" xmlns:w="http://schemas.openxmlformats.org/wordprocessingml/2006/main" xmlns:w14="http://schemas.microsoft.com/office/word/2010/wordml" xmlns:w15="http://schemas.microsoft.com/office/word/2012/wordml" xmlns:w16cid="http://schemas.microsoft.com/office/word/2016/wordml/cid" xmlns:w16se="http://schemas.microsoft.com/office/word/2015/wordml/symex" xmlns:wpg="http://schemas.microsoft.com/office/word/2010/wordprocessingGroup" xmlns:wpi="http://schemas.microsoft.com/office/word/2010/wordprocessingInk" xmlns:wne="http://schemas.microsoft.com/office/word/2006/wordml" xmlns:wps="http://schemas.microsoft.com/office/word/2010/wordprocessingShape" mc:Ignorable="w14 w15 w16se w16cid wp14">
+<w:hdr xmlns:wpc="http://schemas.microsoft.com/office/word/2010/wordprocessingCanvas" xmlns:mc="http://schemas.openxmlformats.org/markup-compatibility/2006" xmlns:o="urn:schemas-microsoft-com:office:office" xmlns:r="http://schemas.openxmlformats.org/officeDocument/2006/relationships" xmlns:m="http://schemas.openxmlformats.org/officeDocument/2006/math" xmlns:v="urn:schemas-microsoft-com:vml" xmlns:wp14="http://schemas.microsoft.com/office/word/2010/wordprocessingDrawing" xmlns:wp="http://schemas.openxmlformats.org/drawingml/2006/wordprocessingDrawing" xmlns:w10="urn:schemas-microsoft-com:office:word" xmlns:w="http://schemas.openxmlformats.org/wordprocessingml/2006/main" xmlns:w14="http://schemas.microsoft.com/office/word/2010/wordml" xmlns:w15="http://schemas.microsoft.com/office/word/2012/wordml" xmlns:wpg="http://schemas.microsoft.com/office/word/2010/wordprocessingGroup" xmlns:wpi="http://schemas.microsoft.com/office/word/2010/wordprocessingInk" xmlns:wne="http://schemas.microsoft.com/office/word/2006/wordml" xmlns:wps="http://schemas.microsoft.com/office/word/2010/wordprocessingShape" mc:Ignorable="w14 w15 wp14">
   <w:p>
     <w:pPr>
       <w:pStyle w:val="Header"/>
@@ -11421,7 +11261,7 @@
 </file>
 
 <file path=word/numbering.xml><?xml version="1.0" encoding="utf-8"?>
-<w:numbering xmlns:wpc="http://schemas.microsoft.com/office/word/2010/wordprocessingCanvas" xmlns:cx="http://schemas.microsoft.com/office/drawing/2014/chartex" xmlns:cx1="http://schemas.microsoft.com/office/drawing/2015/9/8/chartex" xmlns:cx2="http://schemas.microsoft.com/office/drawing/2015/10/21/chartex" xmlns:cx3="http://schemas.microsoft.com/office/drawing/2016/5/9/chartex" xmlns:cx4="http://schemas.microsoft.com/office/drawing/2016/5/10/chartex" xmlns:cx5="http://schemas.microsoft.com/office/drawing/2016/5/11/chartex" xmlns:cx6="http://schemas.microsoft.com/office/drawing/2016/5/12/chartex" xmlns:cx7="http://schemas.microsoft.com/office/drawing/2016/5/13/chartex" xmlns:cx8="http://schemas.microsoft.com/office/drawing/2016/5/14/chartex" xmlns:mc="http://schemas.openxmlformats.org/markup-compatibility/2006" xmlns:aink="http://schemas.microsoft.com/office/drawing/2016/ink" xmlns:am3d="http://schemas.microsoft.com/office/drawing/2017/model3d" xmlns:o="urn:schemas-microsoft-com:office:office" xmlns:r="http://schemas.openxmlformats.org/officeDocument/2006/relationships" xmlns:m="http://schemas.openxmlformats.org/officeDocument/2006/math" xmlns:v="urn:schemas-microsoft-com:vml" xmlns:wp14="http://schemas.microsoft.com/office/word/2010/wordprocessingDrawing" xmlns:wp="http://schemas.openxmlformats.org/drawingml/2006/wordprocessingDrawing" xmlns:w10="urn:schemas-microsoft-com:office:word" xmlns:w="http://schemas.openxmlformats.org/wordprocessingml/2006/main" xmlns:w14="http://schemas.microsoft.com/office/word/2010/wordml" xmlns:w15="http://schemas.microsoft.com/office/word/2012/wordml" xmlns:w16cid="http://schemas.microsoft.com/office/word/2016/wordml/cid" xmlns:w16se="http://schemas.microsoft.com/office/word/2015/wordml/symex" xmlns:wpg="http://schemas.microsoft.com/office/word/2010/wordprocessingGroup" xmlns:wpi="http://schemas.microsoft.com/office/word/2010/wordprocessingInk" xmlns:wne="http://schemas.microsoft.com/office/word/2006/wordml" xmlns:wps="http://schemas.microsoft.com/office/word/2010/wordprocessingShape" mc:Ignorable="w14 w15 w16se w16cid wp14">
+<w:numbering xmlns:wpc="http://schemas.microsoft.com/office/word/2010/wordprocessingCanvas" xmlns:mc="http://schemas.openxmlformats.org/markup-compatibility/2006" xmlns:o="urn:schemas-microsoft-com:office:office" xmlns:r="http://schemas.openxmlformats.org/officeDocument/2006/relationships" xmlns:m="http://schemas.openxmlformats.org/officeDocument/2006/math" xmlns:v="urn:schemas-microsoft-com:vml" xmlns:wp14="http://schemas.microsoft.com/office/word/2010/wordprocessingDrawing" xmlns:wp="http://schemas.openxmlformats.org/drawingml/2006/wordprocessingDrawing" xmlns:w10="urn:schemas-microsoft-com:office:word" xmlns:w="http://schemas.openxmlformats.org/wordprocessingml/2006/main" xmlns:w14="http://schemas.microsoft.com/office/word/2010/wordml" xmlns:w15="http://schemas.microsoft.com/office/word/2012/wordml" xmlns:wpg="http://schemas.microsoft.com/office/word/2010/wordprocessingGroup" xmlns:wpi="http://schemas.microsoft.com/office/word/2010/wordprocessingInk" xmlns:wne="http://schemas.microsoft.com/office/word/2006/wordml" xmlns:wps="http://schemas.microsoft.com/office/word/2010/wordprocessingShape" mc:Ignorable="w14 w15 wp14">
   <w:abstractNum w:abstractNumId="0" w15:restartNumberingAfterBreak="0">
     <w:nsid w:val="053A2881"/>
     <w:multiLevelType w:val="hybridMultilevel"/>
@@ -12207,7 +12047,7 @@
 </file>
 
 <file path=word/styles.xml><?xml version="1.0" encoding="utf-8"?>
-<w:styles xmlns:mc="http://schemas.openxmlformats.org/markup-compatibility/2006" xmlns:r="http://schemas.openxmlformats.org/officeDocument/2006/relationships" xmlns:w="http://schemas.openxmlformats.org/wordprocessingml/2006/main" xmlns:w14="http://schemas.microsoft.com/office/word/2010/wordml" xmlns:w15="http://schemas.microsoft.com/office/word/2012/wordml" xmlns:w16cid="http://schemas.microsoft.com/office/word/2016/wordml/cid" xmlns:w16se="http://schemas.microsoft.com/office/word/2015/wordml/symex" mc:Ignorable="w14 w15 w16se w16cid">
+<w:styles xmlns:mc="http://schemas.openxmlformats.org/markup-compatibility/2006" xmlns:r="http://schemas.openxmlformats.org/officeDocument/2006/relationships" xmlns:w="http://schemas.openxmlformats.org/wordprocessingml/2006/main" xmlns:w14="http://schemas.microsoft.com/office/word/2010/wordml" xmlns:w15="http://schemas.microsoft.com/office/word/2012/wordml" mc:Ignorable="w14 w15">
   <w:docDefaults>
     <w:rPrDefault>
       <w:rPr>
@@ -12223,7 +12063,7 @@
       </w:pPr>
     </w:pPrDefault>
   </w:docDefaults>
-  <w:latentStyles w:defLockedState="0" w:defUIPriority="99" w:defSemiHidden="0" w:defUnhideWhenUsed="0" w:defQFormat="0" w:count="375">
+  <w:latentStyles w:defLockedState="0" w:defUIPriority="99" w:defSemiHidden="0" w:defUnhideWhenUsed="0" w:defQFormat="0" w:count="371">
     <w:lsdException w:name="Normal" w:uiPriority="0" w:qFormat="1"/>
     <w:lsdException w:name="heading 1" w:uiPriority="9" w:qFormat="1"/>
     <w:lsdException w:name="heading 2" w:semiHidden="1" w:uiPriority="9" w:unhideWhenUsed="1" w:qFormat="1"/>
@@ -12329,6 +12169,7 @@
     <w:lsdException w:name="HTML Sample" w:semiHidden="1" w:unhideWhenUsed="1"/>
     <w:lsdException w:name="HTML Typewriter" w:semiHidden="1" w:unhideWhenUsed="1"/>
     <w:lsdException w:name="HTML Variable" w:semiHidden="1" w:unhideWhenUsed="1"/>
+    <w:lsdException w:name="Normal Table" w:semiHidden="1" w:unhideWhenUsed="1"/>
     <w:lsdException w:name="annotation subject" w:semiHidden="1" w:unhideWhenUsed="1"/>
     <w:lsdException w:name="No List" w:semiHidden="1" w:unhideWhenUsed="1"/>
     <w:lsdException w:name="Outline List 1" w:semiHidden="1" w:unhideWhenUsed="1"/>
@@ -12372,8 +12213,10 @@
     <w:lsdException w:name="Table Elegant" w:semiHidden="1" w:unhideWhenUsed="1"/>
     <w:lsdException w:name="Table Professional" w:semiHidden="1" w:unhideWhenUsed="1"/>
     <w:lsdException w:name="Table Subtle 1" w:semiHidden="1" w:unhideWhenUsed="1"/>
+    <w:lsdException w:name="Table Subtle 2" w:semiHidden="1" w:unhideWhenUsed="1"/>
     <w:lsdException w:name="Table Web 1" w:semiHidden="1" w:unhideWhenUsed="1"/>
     <w:lsdException w:name="Table Web 2" w:semiHidden="1" w:unhideWhenUsed="1"/>
+    <w:lsdException w:name="Table Web 3" w:semiHidden="1" w:unhideWhenUsed="1"/>
     <w:lsdException w:name="Balloon Text" w:semiHidden="1" w:unhideWhenUsed="1"/>
     <w:lsdException w:name="Table Grid" w:uiPriority="59"/>
     <w:lsdException w:name="Table Theme" w:semiHidden="1" w:unhideWhenUsed="1"/>
@@ -12592,10 +12435,6 @@
     <w:lsdException w:name="List Table 5 Dark Accent 6" w:uiPriority="50"/>
     <w:lsdException w:name="List Table 6 Colorful Accent 6" w:uiPriority="51"/>
     <w:lsdException w:name="List Table 7 Colorful Accent 6" w:uiPriority="52"/>
-    <w:lsdException w:name="Mention" w:semiHidden="1" w:unhideWhenUsed="1"/>
-    <w:lsdException w:name="Smart Hyperlink" w:semiHidden="1" w:unhideWhenUsed="1"/>
-    <w:lsdException w:name="Hashtag" w:semiHidden="1" w:unhideWhenUsed="1"/>
-    <w:lsdException w:name="Unresolved Mention" w:semiHidden="1" w:unhideWhenUsed="1"/>
   </w:latentStyles>
   <w:style w:type="paragraph" w:default="1" w:styleId="Normal">
     <w:name w:val="Normal"/>
@@ -13165,24 +13004,6 @@
 </file>
 
 <file path=customXml/item1.xml><?xml version="1.0" encoding="utf-8"?>
-<?mso-contentType ?>
-<FormTemplates xmlns="http://schemas.microsoft.com/sharepoint/v3/contenttype/forms">
-  <Display>DocumentLibraryForm</Display>
-  <Edit>DocumentLibraryForm</Edit>
-  <New>DocumentLibraryForm</New>
-</FormTemplates>
-</file>
-
-<file path=customXml/item2.xml><?xml version="1.0" encoding="utf-8"?>
-<p:properties xmlns:p="http://schemas.microsoft.com/office/2006/metadata/properties" xmlns:xsi="http://www.w3.org/2001/XMLSchema-instance">
-  <documentManagement>
-    <Notes0 xmlns="162ff2ea-4819-4181-b8d0-3c7581ae14be" xsi:nil="true"/>
-    <Document_x0020_Type xmlns="e284d3bf-6439-4b52-892d-51c282f1a623">Presentations</Document_x0020_Type>
-  </documentManagement>
-</p:properties>
-</file>
-
-<file path=customXml/item3.xml><?xml version="1.0" encoding="utf-8"?>
 <ct:contentTypeSchema xmlns:ct="http://schemas.microsoft.com/office/2006/metadata/contentType" xmlns:ma="http://schemas.microsoft.com/office/2006/metadata/properties/metaAttributes" ct:_="" ma:_="" ma:contentTypeName="Document" ma:contentTypeID="0x010100DEAAA88C01533141A116B69B2A297759" ma:contentTypeVersion="2" ma:contentTypeDescription="Create a new document." ma:contentTypeScope="" ma:versionID="30b744e8d199e54d03b82b7f9653bf7b">
   <xsd:schema xmlns:xsd="http://www.w3.org/2001/XMLSchema" xmlns:p="http://schemas.microsoft.com/office/2006/metadata/properties" xmlns:ns2="e284d3bf-6439-4b52-892d-51c282f1a623" xmlns:ns3="162ff2ea-4819-4181-b8d0-3c7581ae14be" targetNamespace="http://schemas.microsoft.com/office/2006/metadata/properties" ma:root="true" ma:fieldsID="1e869e998ac1d726cade713ef5a80298" ns2:_="" ns3:_="">
     <xsd:import namespace="e284d3bf-6439-4b52-892d-51c282f1a623"/>
@@ -13263,10 +13084,38 @@
 </ct:contentTypeSchema>
 </file>
 
+<file path=customXml/item2.xml><?xml version="1.0" encoding="utf-8"?>
+<p:properties xmlns:p="http://schemas.microsoft.com/office/2006/metadata/properties" xmlns:xsi="http://www.w3.org/2001/XMLSchema-instance">
+  <documentManagement>
+    <Notes0 xmlns="162ff2ea-4819-4181-b8d0-3c7581ae14be" xsi:nil="true"/>
+    <Document_x0020_Type xmlns="e284d3bf-6439-4b52-892d-51c282f1a623">Presentations</Document_x0020_Type>
+  </documentManagement>
+</p:properties>
+</file>
+
+<file path=customXml/item3.xml><?xml version="1.0" encoding="utf-8"?>
+<?mso-contentType ?>
+<FormTemplates xmlns="http://schemas.microsoft.com/sharepoint/v3/contenttype/forms">
+  <Display>DocumentLibraryForm</Display>
+  <Edit>DocumentLibraryForm</Edit>
+  <New>DocumentLibraryForm</New>
+</FormTemplates>
+</file>
+
 <file path=customXml/itemProps1.xml><?xml version="1.0" encoding="utf-8"?>
-<ds:datastoreItem xmlns:ds="http://schemas.openxmlformats.org/officeDocument/2006/customXml" ds:itemID="{C02B21CF-2DF9-4E06-87BB-DF3D1288A05A}">
+<ds:datastoreItem xmlns:ds="http://schemas.openxmlformats.org/officeDocument/2006/customXml" ds:itemID="{0CF7C881-D240-46E6-A1DE-61180094D509}">
   <ds:schemaRefs>
-    <ds:schemaRef ds:uri="http://schemas.microsoft.com/sharepoint/v3/contenttype/forms"/>
+    <ds:schemaRef ds:uri="http://schemas.microsoft.com/office/2006/metadata/contentType"/>
+    <ds:schemaRef ds:uri="http://schemas.microsoft.com/office/2006/metadata/properties/metaAttributes"/>
+    <ds:schemaRef ds:uri="http://www.w3.org/2001/XMLSchema"/>
+    <ds:schemaRef ds:uri="http://schemas.microsoft.com/office/2006/metadata/properties"/>
+    <ds:schemaRef ds:uri="e284d3bf-6439-4b52-892d-51c282f1a623"/>
+    <ds:schemaRef ds:uri="162ff2ea-4819-4181-b8d0-3c7581ae14be"/>
+    <ds:schemaRef ds:uri="http://schemas.microsoft.com/office/2006/documentManagement/types"/>
+    <ds:schemaRef ds:uri="http://schemas.openxmlformats.org/package/2006/metadata/core-properties"/>
+    <ds:schemaRef ds:uri="http://purl.org/dc/elements/1.1/"/>
+    <ds:schemaRef ds:uri="http://purl.org/dc/terms/"/>
+    <ds:schemaRef ds:uri="http://schemas.microsoft.com/office/internal/2005/internalDocumentation"/>
   </ds:schemaRefs>
 </ds:datastoreItem>
 </file>
@@ -13282,19 +13131,9 @@
 </file>
 
 <file path=customXml/itemProps3.xml><?xml version="1.0" encoding="utf-8"?>
-<ds:datastoreItem xmlns:ds="http://schemas.openxmlformats.org/officeDocument/2006/customXml" ds:itemID="{0CF7C881-D240-46E6-A1DE-61180094D509}">
+<ds:datastoreItem xmlns:ds="http://schemas.openxmlformats.org/officeDocument/2006/customXml" ds:itemID="{C02B21CF-2DF9-4E06-87BB-DF3D1288A05A}">
   <ds:schemaRefs>
-    <ds:schemaRef ds:uri="http://schemas.microsoft.com/office/2006/metadata/contentType"/>
-    <ds:schemaRef ds:uri="http://schemas.microsoft.com/office/2006/metadata/properties/metaAttributes"/>
-    <ds:schemaRef ds:uri="http://www.w3.org/2001/XMLSchema"/>
-    <ds:schemaRef ds:uri="http://schemas.microsoft.com/office/2006/metadata/properties"/>
-    <ds:schemaRef ds:uri="e284d3bf-6439-4b52-892d-51c282f1a623"/>
-    <ds:schemaRef ds:uri="162ff2ea-4819-4181-b8d0-3c7581ae14be"/>
-    <ds:schemaRef ds:uri="http://schemas.microsoft.com/office/2006/documentManagement/types"/>
-    <ds:schemaRef ds:uri="http://schemas.openxmlformats.org/package/2006/metadata/core-properties"/>
-    <ds:schemaRef ds:uri="http://purl.org/dc/elements/1.1/"/>
-    <ds:schemaRef ds:uri="http://purl.org/dc/terms/"/>
-    <ds:schemaRef ds:uri="http://schemas.microsoft.com/office/internal/2005/internalDocumentation"/>
+    <ds:schemaRef ds:uri="http://schemas.microsoft.com/sharepoint/v3/contenttype/forms"/>
   </ds:schemaRefs>
 </ds:datastoreItem>
 </file>
</xml_diff>

<commit_message>
Added lms not to center explanation
</commit_message>
<xml_diff>
--- a/5LSL0_Assignment1_form.docx
+++ b/5LSL0_Assignment1_form.docx
@@ -384,6 +384,16 @@
           <w:szCs w:val="24"/>
           <w:lang w:val="nl-NL"/>
         </w:rPr>
+        <w:tab/>
+        <w:t>0901497</w:t>
+      </w:r>
+      <w:r>
+        <w:rPr>
+          <w:b/>
+          <w:sz w:val="24"/>
+          <w:szCs w:val="24"/>
+          <w:lang w:val="nl-NL"/>
+        </w:rPr>
         <w:br/>
       </w:r>
       <w:r>
@@ -448,6 +458,14 @@
           <w:szCs w:val="24"/>
         </w:rPr>
         <w:t xml:space="preserve">Date: </w:t>
+      </w:r>
+      <w:r>
+        <w:rPr>
+          <w:b/>
+          <w:sz w:val="24"/>
+          <w:szCs w:val="24"/>
+        </w:rPr>
+        <w:t>3-5-19</w:t>
       </w:r>
     </w:p>
     <w:p>
@@ -9545,6 +9563,93 @@
                 </wp:inline>
               </w:drawing>
             </w:r>
+          </w:p>
+          <w:p>
+            <w:pPr>
+              <w:pStyle w:val="ListParagraph"/>
+              <w:ind w:left="357"/>
+              <w:rPr>
+                <w:i/>
+              </w:rPr>
+            </w:pPr>
+            <w:r>
+              <w:rPr>
+                <w:i/>
+              </w:rPr>
+              <w:t xml:space="preserve">Interestingly, the LMS algorithm does not converge to the center. A possible explanation is that the given </w:t>
+            </w:r>
+            <m:oMath>
+              <m:r>
+                <w:rPr>
+                  <w:rFonts w:ascii="Cambria Math" w:hAnsi="Cambria Math"/>
+                </w:rPr>
+                <m:t xml:space="preserve"> </m:t>
+              </m:r>
+              <m:sSub>
+                <m:sSubPr>
+                  <m:ctrlPr>
+                    <w:rPr>
+                      <w:rFonts w:ascii="Cambria Math" w:hAnsi="Cambria Math"/>
+                      <w:i/>
+                    </w:rPr>
+                  </m:ctrlPr>
+                </m:sSubPr>
+                <m:e>
+                  <m:r>
+                    <w:rPr>
+                      <w:rFonts w:ascii="Cambria Math" w:hAnsi="Cambria Math"/>
+                    </w:rPr>
+                    <m:t>R</m:t>
+                  </m:r>
+                </m:e>
+                <m:sub>
+                  <m:r>
+                    <w:rPr>
+                      <w:rFonts w:ascii="Cambria Math" w:hAnsi="Cambria Math"/>
+                    </w:rPr>
+                    <m:t>x</m:t>
+                  </m:r>
+                </m:sub>
+              </m:sSub>
+              <m:r>
+                <w:rPr>
+                  <w:rFonts w:ascii="Cambria Math" w:hAnsi="Cambria Math"/>
+                </w:rPr>
+                <m:t xml:space="preserve"> and </m:t>
+              </m:r>
+              <m:sSub>
+                <m:sSubPr>
+                  <m:ctrlPr>
+                    <w:rPr>
+                      <w:rFonts w:ascii="Cambria Math" w:hAnsi="Cambria Math"/>
+                      <w:i/>
+                    </w:rPr>
+                  </m:ctrlPr>
+                </m:sSubPr>
+                <m:e>
+                  <m:r>
+                    <w:rPr>
+                      <w:rFonts w:ascii="Cambria Math" w:hAnsi="Cambria Math"/>
+                    </w:rPr>
+                    <m:t>r</m:t>
+                  </m:r>
+                </m:e>
+                <m:sub>
+                  <m:r>
+                    <w:rPr>
+                      <w:rFonts w:ascii="Cambria Math" w:hAnsi="Cambria Math"/>
+                    </w:rPr>
+                    <m:t>yx</m:t>
+                  </m:r>
+                </m:sub>
+              </m:sSub>
+            </m:oMath>
+            <w:r>
+              <w:rPr>
+                <w:i/>
+              </w:rPr>
+              <w:t xml:space="preserve"> have not been predicted accurately for the given input and output data. Alternatively, if the system is dynamic, the optimum for the weights of the system may have been displaced overtime. Consequently, the point the system convergence towards varies.</w:t>
+            </w:r>
             <w:bookmarkStart w:id="0" w:name="_GoBack"/>
             <w:bookmarkEnd w:id="0"/>
           </w:p>
@@ -10733,10 +10838,7 @@
                               </m:sSub>
                             </m:oMath>
                             <w:r>
-                              <w:t xml:space="preserve"> </w:t>
-                            </w:r>
-                            <w:r>
-                              <w:t>beforehand</w:t>
+                              <w:t xml:space="preserve"> beforehand</w:t>
                             </w:r>
                             <w:r>
                               <w:t xml:space="preserve">.  However, these methods do not </w:t>
@@ -11430,10 +11532,7 @@
                         </m:sSub>
                       </m:oMath>
                       <w:r>
-                        <w:t xml:space="preserve"> </w:t>
-                      </w:r>
-                      <w:r>
-                        <w:t>beforehand</w:t>
+                        <w:t xml:space="preserve"> beforehand</w:t>
                       </w:r>
                       <w:r>
                         <w:t xml:space="preserve">.  However, these methods do not </w:t>
@@ -13291,6 +13390,7 @@
     <w:lsdException w:name="HTML Sample" w:semiHidden="1" w:unhideWhenUsed="1"/>
     <w:lsdException w:name="HTML Typewriter" w:semiHidden="1" w:unhideWhenUsed="1"/>
     <w:lsdException w:name="HTML Variable" w:semiHidden="1" w:unhideWhenUsed="1"/>
+    <w:lsdException w:name="Normal Table" w:semiHidden="1" w:unhideWhenUsed="1"/>
     <w:lsdException w:name="annotation subject" w:semiHidden="1" w:unhideWhenUsed="1"/>
     <w:lsdException w:name="No List" w:semiHidden="1" w:unhideWhenUsed="1"/>
     <w:lsdException w:name="Outline List 1" w:semiHidden="1" w:unhideWhenUsed="1"/>
@@ -13333,8 +13433,11 @@
     <w:lsdException w:name="Table Contemporary" w:semiHidden="1" w:unhideWhenUsed="1"/>
     <w:lsdException w:name="Table Elegant" w:semiHidden="1" w:unhideWhenUsed="1"/>
     <w:lsdException w:name="Table Professional" w:semiHidden="1" w:unhideWhenUsed="1"/>
+    <w:lsdException w:name="Table Subtle 1" w:semiHidden="1" w:unhideWhenUsed="1"/>
     <w:lsdException w:name="Table Subtle 2" w:semiHidden="1" w:unhideWhenUsed="1"/>
     <w:lsdException w:name="Table Web 1" w:semiHidden="1" w:unhideWhenUsed="1"/>
+    <w:lsdException w:name="Table Web 2" w:semiHidden="1" w:unhideWhenUsed="1"/>
+    <w:lsdException w:name="Table Web 3" w:semiHidden="1" w:unhideWhenUsed="1"/>
     <w:lsdException w:name="Balloon Text" w:semiHidden="1" w:unhideWhenUsed="1"/>
     <w:lsdException w:name="Table Grid" w:uiPriority="59"/>
     <w:lsdException w:name="Table Theme" w:semiHidden="1" w:unhideWhenUsed="1"/>
@@ -14127,24 +14230,6 @@
 </file>
 
 <file path=customXml/item1.xml><?xml version="1.0" encoding="utf-8"?>
-<?mso-contentType ?>
-<FormTemplates xmlns="http://schemas.microsoft.com/sharepoint/v3/contenttype/forms">
-  <Display>DocumentLibraryForm</Display>
-  <Edit>DocumentLibraryForm</Edit>
-  <New>DocumentLibraryForm</New>
-</FormTemplates>
-</file>
-
-<file path=customXml/item2.xml><?xml version="1.0" encoding="utf-8"?>
-<p:properties xmlns:p="http://schemas.microsoft.com/office/2006/metadata/properties" xmlns:xsi="http://www.w3.org/2001/XMLSchema-instance">
-  <documentManagement>
-    <Notes0 xmlns="162ff2ea-4819-4181-b8d0-3c7581ae14be" xsi:nil="true"/>
-    <Document_x0020_Type xmlns="e284d3bf-6439-4b52-892d-51c282f1a623">Presentations</Document_x0020_Type>
-  </documentManagement>
-</p:properties>
-</file>
-
-<file path=customXml/item3.xml><?xml version="1.0" encoding="utf-8"?>
 <ct:contentTypeSchema xmlns:ct="http://schemas.microsoft.com/office/2006/metadata/contentType" xmlns:ma="http://schemas.microsoft.com/office/2006/metadata/properties/metaAttributes" ct:_="" ma:_="" ma:contentTypeName="Document" ma:contentTypeID="0x010100DEAAA88C01533141A116B69B2A297759" ma:contentTypeVersion="2" ma:contentTypeDescription="Create a new document." ma:contentTypeScope="" ma:versionID="30b744e8d199e54d03b82b7f9653bf7b">
   <xsd:schema xmlns:xsd="http://www.w3.org/2001/XMLSchema" xmlns:p="http://schemas.microsoft.com/office/2006/metadata/properties" xmlns:ns2="e284d3bf-6439-4b52-892d-51c282f1a623" xmlns:ns3="162ff2ea-4819-4181-b8d0-3c7581ae14be" targetNamespace="http://schemas.microsoft.com/office/2006/metadata/properties" ma:root="true" ma:fieldsID="1e869e998ac1d726cade713ef5a80298" ns2:_="" ns3:_="">
     <xsd:import namespace="e284d3bf-6439-4b52-892d-51c282f1a623"/>
@@ -14225,10 +14310,38 @@
 </ct:contentTypeSchema>
 </file>
 
+<file path=customXml/item2.xml><?xml version="1.0" encoding="utf-8"?>
+<p:properties xmlns:p="http://schemas.microsoft.com/office/2006/metadata/properties" xmlns:xsi="http://www.w3.org/2001/XMLSchema-instance">
+  <documentManagement>
+    <Notes0 xmlns="162ff2ea-4819-4181-b8d0-3c7581ae14be" xsi:nil="true"/>
+    <Document_x0020_Type xmlns="e284d3bf-6439-4b52-892d-51c282f1a623">Presentations</Document_x0020_Type>
+  </documentManagement>
+</p:properties>
+</file>
+
+<file path=customXml/item3.xml><?xml version="1.0" encoding="utf-8"?>
+<?mso-contentType ?>
+<FormTemplates xmlns="http://schemas.microsoft.com/sharepoint/v3/contenttype/forms">
+  <Display>DocumentLibraryForm</Display>
+  <Edit>DocumentLibraryForm</Edit>
+  <New>DocumentLibraryForm</New>
+</FormTemplates>
+</file>
+
 <file path=customXml/itemProps1.xml><?xml version="1.0" encoding="utf-8"?>
-<ds:datastoreItem xmlns:ds="http://schemas.openxmlformats.org/officeDocument/2006/customXml" ds:itemID="{C02B21CF-2DF9-4E06-87BB-DF3D1288A05A}">
+<ds:datastoreItem xmlns:ds="http://schemas.openxmlformats.org/officeDocument/2006/customXml" ds:itemID="{0CF7C881-D240-46E6-A1DE-61180094D509}">
   <ds:schemaRefs>
-    <ds:schemaRef ds:uri="http://schemas.microsoft.com/sharepoint/v3/contenttype/forms"/>
+    <ds:schemaRef ds:uri="http://schemas.microsoft.com/office/2006/metadata/contentType"/>
+    <ds:schemaRef ds:uri="http://schemas.microsoft.com/office/2006/metadata/properties/metaAttributes"/>
+    <ds:schemaRef ds:uri="http://www.w3.org/2001/XMLSchema"/>
+    <ds:schemaRef ds:uri="http://schemas.microsoft.com/office/2006/metadata/properties"/>
+    <ds:schemaRef ds:uri="e284d3bf-6439-4b52-892d-51c282f1a623"/>
+    <ds:schemaRef ds:uri="162ff2ea-4819-4181-b8d0-3c7581ae14be"/>
+    <ds:schemaRef ds:uri="http://schemas.microsoft.com/office/2006/documentManagement/types"/>
+    <ds:schemaRef ds:uri="http://schemas.openxmlformats.org/package/2006/metadata/core-properties"/>
+    <ds:schemaRef ds:uri="http://purl.org/dc/elements/1.1/"/>
+    <ds:schemaRef ds:uri="http://purl.org/dc/terms/"/>
+    <ds:schemaRef ds:uri="http://schemas.microsoft.com/office/internal/2005/internalDocumentation"/>
   </ds:schemaRefs>
 </ds:datastoreItem>
 </file>
@@ -14244,19 +14357,9 @@
 </file>
 
 <file path=customXml/itemProps3.xml><?xml version="1.0" encoding="utf-8"?>
-<ds:datastoreItem xmlns:ds="http://schemas.openxmlformats.org/officeDocument/2006/customXml" ds:itemID="{0CF7C881-D240-46E6-A1DE-61180094D509}">
+<ds:datastoreItem xmlns:ds="http://schemas.openxmlformats.org/officeDocument/2006/customXml" ds:itemID="{C02B21CF-2DF9-4E06-87BB-DF3D1288A05A}">
   <ds:schemaRefs>
-    <ds:schemaRef ds:uri="http://schemas.microsoft.com/office/2006/metadata/contentType"/>
-    <ds:schemaRef ds:uri="http://schemas.microsoft.com/office/2006/metadata/properties/metaAttributes"/>
-    <ds:schemaRef ds:uri="http://www.w3.org/2001/XMLSchema"/>
-    <ds:schemaRef ds:uri="http://schemas.microsoft.com/office/2006/metadata/properties"/>
-    <ds:schemaRef ds:uri="e284d3bf-6439-4b52-892d-51c282f1a623"/>
-    <ds:schemaRef ds:uri="162ff2ea-4819-4181-b8d0-3c7581ae14be"/>
-    <ds:schemaRef ds:uri="http://schemas.microsoft.com/office/2006/documentManagement/types"/>
-    <ds:schemaRef ds:uri="http://schemas.openxmlformats.org/package/2006/metadata/core-properties"/>
-    <ds:schemaRef ds:uri="http://purl.org/dc/elements/1.1/"/>
-    <ds:schemaRef ds:uri="http://purl.org/dc/terms/"/>
-    <ds:schemaRef ds:uri="http://schemas.microsoft.com/office/internal/2005/internalDocumentation"/>
+    <ds:schemaRef ds:uri="http://schemas.microsoft.com/sharepoint/v3/contenttype/forms"/>
   </ds:schemaRefs>
 </ds:datastoreItem>
 </file>
</xml_diff>

<commit_message>
Done with report adjustments
</commit_message>
<xml_diff>
--- a/5LSL0_Assignment1_form.docx
+++ b/5LSL0_Assignment1_form.docx
@@ -9570,6 +9570,7 @@
               <w:ind w:left="357"/>
               <w:rPr>
                 <w:i/>
+                <w:lang w:val="nl-NL"/>
               </w:rPr>
             </w:pPr>
             <w:r>
@@ -9650,8 +9651,6 @@
               </w:rPr>
               <w:t xml:space="preserve"> have not been predicted accurately for the given input and output data. Alternatively, if the system is dynamic, the optimum for the weights of the system may have been displaced overtime. Consequently, the point the system convergence towards varies.</w:t>
             </w:r>
-            <w:bookmarkStart w:id="0" w:name="_GoBack"/>
-            <w:bookmarkEnd w:id="0"/>
           </w:p>
         </w:tc>
       </w:tr>
@@ -12191,8 +12190,8 @@
           <mc:Choice Requires="wps">
             <w:drawing>
               <wp:inline distT="0" distB="0" distL="0" distR="0" wp14:anchorId="3733EE39" wp14:editId="5E46E27D">
-                <wp:extent cx="5608320" cy="1318437"/>
-                <wp:effectExtent l="0" t="0" r="11430" b="15240"/>
+                <wp:extent cx="5608320" cy="2457450"/>
+                <wp:effectExtent l="0" t="0" r="11430" b="19050"/>
                 <wp:docPr id="15" name="Text Box 15"/>
                 <wp:cNvGraphicFramePr>
                   <a:graphicFrameLocks xmlns:a="http://schemas.openxmlformats.org/drawingml/2006/main"/>
@@ -12206,7 +12205,7 @@
                       <wps:spPr bwMode="auto">
                         <a:xfrm>
                           <a:off x="0" y="0"/>
-                          <a:ext cx="5608320" cy="1318437"/>
+                          <a:ext cx="5608320" cy="2457450"/>
                         </a:xfrm>
                         <a:prstGeom prst="rect">
                           <a:avLst/>
@@ -12289,18 +12288,40 @@
                           <w:p>
                             <w:pPr>
                               <w:ind w:left="0" w:firstLine="0"/>
+                            </w:pPr>
+                            <w:r>
                               <w:rPr>
                                 <w:i/>
                               </w:rPr>
-                            </w:pPr>
+                              <w:t xml:space="preserve">In accordance with the results in this report LMS </w:t>
+                            </w:r>
                             <w:r>
                               <w:rPr>
                                 <w:i/>
                               </w:rPr>
-                              <w:t xml:space="preserve">In accordance with the results in this report LMS has the worst convergence. Normalizing the dimensions gives a straighter path, thus NLMS is better. RLS goes back to the optimal solution and approximates that, therefore it is the best solution. </w:t>
+                              <w:t xml:space="preserve">converges to the least accurate solutions. With the time-varying step-size of the NLMS a improvement in accuracy can be obtained since the step size can be adjusted to better fit the scenario. The RLS attempts to </w:t>
+                            </w:r>
+                            <w:proofErr w:type="spellStart"/>
+                            <w:r>
+                              <w:rPr>
+                                <w:i/>
+                              </w:rPr>
+                              <w:t>withen</w:t>
+                            </w:r>
+                            <w:proofErr w:type="spellEnd"/>
+                            <w:r>
+                              <w:rPr>
+                                <w:i/>
+                              </w:rPr>
+                              <w:t xml:space="preserve"> the input process which improves the efficiency of the convergence. Consequently, RLS leads to the most desirable convergence behavior. </w:t>
+                            </w:r>
+                            <w:r>
+                              <w:rPr>
+                                <w:i/>
+                              </w:rPr>
+                              <w:t xml:space="preserve"> </w:t>
                             </w:r>
                           </w:p>
-                          <w:p/>
                         </w:txbxContent>
                       </wps:txbx>
                       <wps:bodyPr rot="0" vert="horz" wrap="square" lIns="91440" tIns="45720" rIns="91440" bIns="45720" anchor="t" anchorCtr="0">
@@ -12314,7 +12335,7 @@
           </mc:Choice>
           <mc:Fallback>
             <w:pict>
-              <v:shape w14:anchorId="3733EE39" id="Text Box 15" o:spid="_x0000_s1041" type="#_x0000_t202" style="width:441.6pt;height:103.8pt;visibility:visible;mso-wrap-style:square;mso-left-percent:-10001;mso-top-percent:-10001;mso-position-horizontal:absolute;mso-position-horizontal-relative:char;mso-position-vertical:absolute;mso-position-vertical-relative:line;mso-left-percent:-10001;mso-top-percent:-10001;v-text-anchor:top" o:gfxdata="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">
+              <v:shape w14:anchorId="3733EE39" id="Text Box 15" o:spid="_x0000_s1041" type="#_x0000_t202" style="width:441.6pt;height:193.5pt;visibility:visible;mso-wrap-style:square;mso-left-percent:-10001;mso-top-percent:-10001;mso-position-horizontal:absolute;mso-position-horizontal-relative:char;mso-position-vertical:absolute;mso-position-vertical-relative:line;mso-left-percent:-10001;mso-top-percent:-10001;v-text-anchor:top" o:gfxdata="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">
                 <v:textbox>
                   <w:txbxContent>
                     <w:p>
@@ -12381,18 +12402,40 @@
                     <w:p>
                       <w:pPr>
                         <w:ind w:left="0" w:firstLine="0"/>
+                      </w:pPr>
+                      <w:r>
                         <w:rPr>
                           <w:i/>
                         </w:rPr>
-                      </w:pPr>
+                        <w:t xml:space="preserve">In accordance with the results in this report LMS </w:t>
+                      </w:r>
                       <w:r>
                         <w:rPr>
                           <w:i/>
                         </w:rPr>
-                        <w:t xml:space="preserve">In accordance with the results in this report LMS has the worst convergence. Normalizing the dimensions gives a straighter path, thus NLMS is better. RLS goes back to the optimal solution and approximates that, therefore it is the best solution. </w:t>
+                        <w:t xml:space="preserve">converges to the least accurate solutions. With the time-varying step-size of the NLMS a improvement in accuracy can be obtained since the step size can be adjusted to better fit the scenario. The RLS attempts to </w:t>
+                      </w:r>
+                      <w:proofErr w:type="spellStart"/>
+                      <w:r>
+                        <w:rPr>
+                          <w:i/>
+                        </w:rPr>
+                        <w:t>withen</w:t>
+                      </w:r>
+                      <w:proofErr w:type="spellEnd"/>
+                      <w:r>
+                        <w:rPr>
+                          <w:i/>
+                        </w:rPr>
+                        <w:t xml:space="preserve"> the input process which improves the efficiency of the convergence. Consequently, RLS leads to the most desirable convergence behavior. </w:t>
+                      </w:r>
+                      <w:r>
+                        <w:rPr>
+                          <w:i/>
+                        </w:rPr>
+                        <w:t xml:space="preserve"> </w:t>
                       </w:r>
                     </w:p>
-                    <w:p/>
                   </w:txbxContent>
                 </v:textbox>
                 <w10:anchorlock/>
@@ -12406,6 +12449,8 @@
       <w:pPr>
         <w:ind w:left="0" w:firstLine="0"/>
       </w:pPr>
+      <w:bookmarkStart w:id="0" w:name="_GoBack"/>
+      <w:bookmarkEnd w:id="0"/>
     </w:p>
     <w:sectPr>
       <w:headerReference w:type="default" r:id="rId15"/>

</xml_diff>

<commit_message>
Report added RLS code and updated 1b explanation
</commit_message>
<xml_diff>
--- a/5LSL0_Assignment1_form.docx
+++ b/5LSL0_Assignment1_form.docx
@@ -1,6 +1,6 @@
 
 <file path=word/document.xml><?xml version="1.0" encoding="utf-8"?>
-<w:document xmlns:wpc="http://schemas.microsoft.com/office/word/2010/wordprocessingCanvas" xmlns:mc="http://schemas.openxmlformats.org/markup-compatibility/2006" xmlns:o="urn:schemas-microsoft-com:office:office" xmlns:r="http://schemas.openxmlformats.org/officeDocument/2006/relationships" xmlns:m="http://schemas.openxmlformats.org/officeDocument/2006/math" xmlns:v="urn:schemas-microsoft-com:vml" xmlns:wp14="http://schemas.microsoft.com/office/word/2010/wordprocessingDrawing" xmlns:wp="http://schemas.openxmlformats.org/drawingml/2006/wordprocessingDrawing" xmlns:w10="urn:schemas-microsoft-com:office:word" xmlns:w="http://schemas.openxmlformats.org/wordprocessingml/2006/main" xmlns:w14="http://schemas.microsoft.com/office/word/2010/wordml" xmlns:w15="http://schemas.microsoft.com/office/word/2012/wordml" xmlns:wpg="http://schemas.microsoft.com/office/word/2010/wordprocessingGroup" xmlns:wpi="http://schemas.microsoft.com/office/word/2010/wordprocessingInk" xmlns:wne="http://schemas.microsoft.com/office/word/2006/wordml" xmlns:wps="http://schemas.microsoft.com/office/word/2010/wordprocessingShape" mc:Ignorable="w14 w15 wp14">
+<w:document xmlns:wpc="http://schemas.microsoft.com/office/word/2010/wordprocessingCanvas" xmlns:cx="http://schemas.microsoft.com/office/drawing/2014/chartex" xmlns:cx1="http://schemas.microsoft.com/office/drawing/2015/9/8/chartex" xmlns:cx2="http://schemas.microsoft.com/office/drawing/2015/10/21/chartex" xmlns:cx3="http://schemas.microsoft.com/office/drawing/2016/5/9/chartex" xmlns:cx4="http://schemas.microsoft.com/office/drawing/2016/5/10/chartex" xmlns:cx5="http://schemas.microsoft.com/office/drawing/2016/5/11/chartex" xmlns:cx6="http://schemas.microsoft.com/office/drawing/2016/5/12/chartex" xmlns:cx7="http://schemas.microsoft.com/office/drawing/2016/5/13/chartex" xmlns:cx8="http://schemas.microsoft.com/office/drawing/2016/5/14/chartex" xmlns:mc="http://schemas.openxmlformats.org/markup-compatibility/2006" xmlns:aink="http://schemas.microsoft.com/office/drawing/2016/ink" xmlns:am3d="http://schemas.microsoft.com/office/drawing/2017/model3d" xmlns:o="urn:schemas-microsoft-com:office:office" xmlns:r="http://schemas.openxmlformats.org/officeDocument/2006/relationships" xmlns:m="http://schemas.openxmlformats.org/officeDocument/2006/math" xmlns:v="urn:schemas-microsoft-com:vml" xmlns:wp14="http://schemas.microsoft.com/office/word/2010/wordprocessingDrawing" xmlns:wp="http://schemas.openxmlformats.org/drawingml/2006/wordprocessingDrawing" xmlns:w10="urn:schemas-microsoft-com:office:word" xmlns:w="http://schemas.openxmlformats.org/wordprocessingml/2006/main" xmlns:w14="http://schemas.microsoft.com/office/word/2010/wordml" xmlns:w15="http://schemas.microsoft.com/office/word/2012/wordml" xmlns:w16cid="http://schemas.microsoft.com/office/word/2016/wordml/cid" xmlns:w16se="http://schemas.microsoft.com/office/word/2015/wordml/symex" xmlns:wpg="http://schemas.microsoft.com/office/word/2010/wordprocessingGroup" xmlns:wpi="http://schemas.microsoft.com/office/word/2010/wordprocessingInk" xmlns:wne="http://schemas.microsoft.com/office/word/2006/wordml" xmlns:wps="http://schemas.microsoft.com/office/word/2010/wordprocessingShape" mc:Ignorable="w14 w15 w16se w16cid wp14">
   <w:body>
     <w:p>
       <w:pPr>
@@ -115,8 +115,6 @@
           <w:szCs w:val="36"/>
         </w:rPr>
       </w:pPr>
-      <w:bookmarkStart w:id="0" w:name="_GoBack"/>
-      <w:bookmarkEnd w:id="0"/>
       <w:r>
         <w:rPr>
           <w:b/>
@@ -1550,7 +1548,7 @@
               </wp:inline>
             </w:drawing>
           </mc:Choice>
-          <mc:Fallback xmlns:w16se="http://schemas.microsoft.com/office/word/2015/wordml/symex" xmlns:w16cid="http://schemas.microsoft.com/office/word/2016/wordml/cid" xmlns:am3d="http://schemas.microsoft.com/office/drawing/2017/model3d" xmlns:aink="http://schemas.microsoft.com/office/drawing/2016/ink" xmlns:cx8="http://schemas.microsoft.com/office/drawing/2016/5/14/chartex" xmlns:cx7="http://schemas.microsoft.com/office/drawing/2016/5/13/chartex" xmlns:cx6="http://schemas.microsoft.com/office/drawing/2016/5/12/chartex" xmlns:cx5="http://schemas.microsoft.com/office/drawing/2016/5/11/chartex" xmlns:cx4="http://schemas.microsoft.com/office/drawing/2016/5/10/chartex" xmlns:cx3="http://schemas.microsoft.com/office/drawing/2016/5/9/chartex" xmlns:cx2="http://schemas.microsoft.com/office/drawing/2015/10/21/chartex" xmlns:cx1="http://schemas.microsoft.com/office/drawing/2015/9/8/chartex" xmlns:cx="http://schemas.microsoft.com/office/drawing/2014/chartex">
+          <mc:Fallback>
             <w:pict>
               <v:shapetype w14:anchorId="5B7D62AE" id="_x0000_t202" coordsize="21600,21600" o:spt="202" path="m,l,21600r21600,l21600,xe">
                 <v:stroke joinstyle="miter"/>
@@ -3139,7 +3137,7 @@
               </wp:inline>
             </w:drawing>
           </mc:Choice>
-          <mc:Fallback xmlns:w16se="http://schemas.microsoft.com/office/word/2015/wordml/symex" xmlns:w16cid="http://schemas.microsoft.com/office/word/2016/wordml/cid" xmlns:am3d="http://schemas.microsoft.com/office/drawing/2017/model3d" xmlns:aink="http://schemas.microsoft.com/office/drawing/2016/ink" xmlns:cx8="http://schemas.microsoft.com/office/drawing/2016/5/14/chartex" xmlns:cx7="http://schemas.microsoft.com/office/drawing/2016/5/13/chartex" xmlns:cx6="http://schemas.microsoft.com/office/drawing/2016/5/12/chartex" xmlns:cx5="http://schemas.microsoft.com/office/drawing/2016/5/11/chartex" xmlns:cx4="http://schemas.microsoft.com/office/drawing/2016/5/10/chartex" xmlns:cx3="http://schemas.microsoft.com/office/drawing/2016/5/9/chartex" xmlns:cx2="http://schemas.microsoft.com/office/drawing/2015/10/21/chartex" xmlns:cx1="http://schemas.microsoft.com/office/drawing/2015/9/8/chartex" xmlns:cx="http://schemas.microsoft.com/office/drawing/2014/chartex">
+          <mc:Fallback>
             <w:pict>
               <v:shape w14:anchorId="471B0DA4" id="_x0000_s1027" type="#_x0000_t202" style="width:441.6pt;height:97.8pt;visibility:visible;mso-wrap-style:square;mso-left-percent:-10001;mso-top-percent:-10001;mso-position-horizontal:absolute;mso-position-horizontal-relative:char;mso-position-vertical:absolute;mso-position-vertical-relative:line;mso-left-percent:-10001;mso-top-percent:-10001;v-text-anchor:top" o:gfxdata="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">
                 <v:textbox>
@@ -3710,8 +3708,8 @@
           <mc:Choice Requires="wps">
             <w:drawing>
               <wp:inline distT="0" distB="0" distL="0" distR="0" wp14:anchorId="68B4D44E" wp14:editId="7C41B4FC">
-                <wp:extent cx="5608320" cy="1733385"/>
-                <wp:effectExtent l="0" t="0" r="11430" b="19685"/>
+                <wp:extent cx="5608320" cy="2152650"/>
+                <wp:effectExtent l="0" t="0" r="11430" b="19050"/>
                 <wp:docPr id="2" name="Text Box 2"/>
                 <wp:cNvGraphicFramePr>
                   <a:graphicFrameLocks xmlns:a="http://schemas.openxmlformats.org/drawingml/2006/main"/>
@@ -3725,7 +3723,7 @@
                       <wps:spPr bwMode="auto">
                         <a:xfrm>
                           <a:off x="0" y="0"/>
-                          <a:ext cx="5608320" cy="1733385"/>
+                          <a:ext cx="5608320" cy="2152650"/>
                         </a:xfrm>
                         <a:prstGeom prst="rect">
                           <a:avLst/>
@@ -4603,7 +4601,40 @@
                               <w:ind w:left="357" w:hanging="73"/>
                             </w:pPr>
                             <w:r>
-                              <w:t xml:space="preserve">In the optimal solution the correlation between the error and the input is zero. This  would mean that the model does not structural fault, the errors are as likely to occur on each place. </w:t>
+                              <w:t>In the optimal solution the correlation between the error and the input is zero. This  would mean that the</w:t>
+                            </w:r>
+                            <w:r>
+                              <w:t xml:space="preserve"> errors produced by the </w:t>
+                            </w:r>
+                            <w:r>
+                              <w:t xml:space="preserve">model </w:t>
+                            </w:r>
+                            <w:r>
+                              <w:t>are not correlated with the input</w:t>
+                            </w:r>
+                            <w:r>
+                              <w:t>, and thus</w:t>
+                            </w:r>
+                            <w:r>
+                              <w:t xml:space="preserve"> </w:t>
+                            </w:r>
+                            <w:r>
+                              <w:t>all non-random patterns are compensated within the model</w:t>
+                            </w:r>
+                            <w:r>
+                              <w:t xml:space="preserve">. </w:t>
+                            </w:r>
+                            <w:r>
+                              <w:t>Consequently</w:t>
+                            </w:r>
+                            <w:r>
+                              <w:t>,</w:t>
+                            </w:r>
+                            <w:r>
+                              <w:t xml:space="preserve"> the errors that remain are caused by noise within the data. </w:t>
+                            </w:r>
+                            <w:r>
+                              <w:t xml:space="preserve"> </w:t>
                             </w:r>
                           </w:p>
                           <w:p>
@@ -4624,11 +4655,7 @@
           </mc:Choice>
           <mc:Fallback>
             <w:pict>
-              <v:shapetype w14:anchorId="68B4D44E" id="_x0000_t202" coordsize="21600,21600" o:spt="202" path="m,l,21600r21600,l21600,xe">
-                <v:stroke joinstyle="miter"/>
-                <v:path gradientshapeok="t" o:connecttype="rect"/>
-              </v:shapetype>
-              <v:shape id="_x0000_s1028" type="#_x0000_t202" style="width:441.6pt;height:136.5pt;visibility:visible;mso-wrap-style:square;mso-left-percent:-10001;mso-top-percent:-10001;mso-position-horizontal:absolute;mso-position-horizontal-relative:char;mso-position-vertical:absolute;mso-position-vertical-relative:line;mso-left-percent:-10001;mso-top-percent:-10001;v-text-anchor:top" o:gfxdata="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">
+              <v:shape w14:anchorId="68B4D44E" id="_x0000_s1028" type="#_x0000_t202" style="width:441.6pt;height:169.5pt;visibility:visible;mso-wrap-style:square;mso-left-percent:-10001;mso-top-percent:-10001;mso-position-horizontal:absolute;mso-position-horizontal-relative:char;mso-position-vertical:absolute;mso-position-vertical-relative:line;mso-left-percent:-10001;mso-top-percent:-10001;v-text-anchor:top" o:gfxdata="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">
                 <v:textbox>
                   <w:txbxContent>
                     <w:p>
@@ -5490,7 +5517,40 @@
                         <w:ind w:left="357" w:hanging="73"/>
                       </w:pPr>
                       <w:r>
-                        <w:t xml:space="preserve">In the optimal solution the correlation between the error and the input is zero. This  would mean that the model does not structural fault, the errors are as likely to occur on each place. </w:t>
+                        <w:t>In the optimal solution the correlation between the error and the input is zero. This  would mean that the</w:t>
+                      </w:r>
+                      <w:r>
+                        <w:t xml:space="preserve"> errors produced by the </w:t>
+                      </w:r>
+                      <w:r>
+                        <w:t xml:space="preserve">model </w:t>
+                      </w:r>
+                      <w:r>
+                        <w:t>are not correlated with the input</w:t>
+                      </w:r>
+                      <w:r>
+                        <w:t>, and thus</w:t>
+                      </w:r>
+                      <w:r>
+                        <w:t xml:space="preserve"> </w:t>
+                      </w:r>
+                      <w:r>
+                        <w:t>all non-random patterns are compensated within the model</w:t>
+                      </w:r>
+                      <w:r>
+                        <w:t xml:space="preserve">. </w:t>
+                      </w:r>
+                      <w:r>
+                        <w:t>Consequently</w:t>
+                      </w:r>
+                      <w:r>
+                        <w:t>,</w:t>
+                      </w:r>
+                      <w:r>
+                        <w:t xml:space="preserve"> the errors that remain are caused by noise within the data. </w:t>
+                      </w:r>
+                      <w:r>
+                        <w:t xml:space="preserve"> </w:t>
                       </w:r>
                     </w:p>
                     <w:p>
@@ -5983,12 +6043,6 @@
     </w:p>
     <w:p>
       <w:pPr>
-        <w:pStyle w:val="Heading3"/>
-        <w:ind w:left="720"/>
-      </w:pPr>
-    </w:p>
-    <w:p>
-      <w:pPr>
         <w:ind w:left="0" w:firstLine="0"/>
         <w:rPr>
           <w:smallCaps/>
@@ -5997,6 +6051,8 @@
           <w:szCs w:val="24"/>
         </w:rPr>
       </w:pPr>
+      <w:bookmarkStart w:id="0" w:name="_GoBack"/>
+      <w:bookmarkEnd w:id="0"/>
       <w:r>
         <w:br w:type="page"/>
       </w:r>
@@ -6212,7 +6268,7 @@
               </wp:inline>
             </w:drawing>
           </mc:Choice>
-          <mc:Fallback xmlns:w16se="http://schemas.microsoft.com/office/word/2015/wordml/symex" xmlns:w16cid="http://schemas.microsoft.com/office/word/2016/wordml/cid" xmlns:am3d="http://schemas.microsoft.com/office/drawing/2017/model3d" xmlns:aink="http://schemas.microsoft.com/office/drawing/2016/ink" xmlns:cx8="http://schemas.microsoft.com/office/drawing/2016/5/14/chartex" xmlns:cx7="http://schemas.microsoft.com/office/drawing/2016/5/13/chartex" xmlns:cx6="http://schemas.microsoft.com/office/drawing/2016/5/12/chartex" xmlns:cx5="http://schemas.microsoft.com/office/drawing/2016/5/11/chartex" xmlns:cx4="http://schemas.microsoft.com/office/drawing/2016/5/10/chartex" xmlns:cx3="http://schemas.microsoft.com/office/drawing/2016/5/9/chartex" xmlns:cx2="http://schemas.microsoft.com/office/drawing/2015/10/21/chartex" xmlns:cx1="http://schemas.microsoft.com/office/drawing/2015/9/8/chartex" xmlns:cx="http://schemas.microsoft.com/office/drawing/2014/chartex">
+          <mc:Fallback>
             <w:pict>
               <v:shape w14:anchorId="59AF35E0" id="Text Box 3" o:spid="_x0000_s1030" type="#_x0000_t202" style="width:441.6pt;height:69.25pt;visibility:visible;mso-wrap-style:square;mso-left-percent:-10001;mso-top-percent:-10001;mso-position-horizontal:absolute;mso-position-horizontal-relative:char;mso-position-vertical:absolute;mso-position-vertical-relative:line;mso-left-percent:-10001;mso-top-percent:-10001;v-text-anchor:top" o:gfxdata="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">
                 <v:textbox>
@@ -7185,7 +7241,7 @@
               </wp:inline>
             </w:drawing>
           </mc:Choice>
-          <mc:Fallback xmlns:w16se="http://schemas.microsoft.com/office/word/2015/wordml/symex" xmlns:w16cid="http://schemas.microsoft.com/office/word/2016/wordml/cid" xmlns:am3d="http://schemas.microsoft.com/office/drawing/2017/model3d" xmlns:aink="http://schemas.microsoft.com/office/drawing/2016/ink" xmlns:cx8="http://schemas.microsoft.com/office/drawing/2016/5/14/chartex" xmlns:cx7="http://schemas.microsoft.com/office/drawing/2016/5/13/chartex" xmlns:cx6="http://schemas.microsoft.com/office/drawing/2016/5/12/chartex" xmlns:cx5="http://schemas.microsoft.com/office/drawing/2016/5/11/chartex" xmlns:cx4="http://schemas.microsoft.com/office/drawing/2016/5/10/chartex" xmlns:cx3="http://schemas.microsoft.com/office/drawing/2016/5/9/chartex" xmlns:cx2="http://schemas.microsoft.com/office/drawing/2015/10/21/chartex" xmlns:cx1="http://schemas.microsoft.com/office/drawing/2015/9/8/chartex" xmlns:cx="http://schemas.microsoft.com/office/drawing/2014/chartex">
+          <mc:Fallback>
             <w:pict>
               <v:shape w14:anchorId="354A1F4C" id="Text Box 8" o:spid="_x0000_s1031" type="#_x0000_t202" style="width:441.6pt;height:197.75pt;visibility:visible;mso-wrap-style:square;mso-left-percent:-10001;mso-top-percent:-10001;mso-position-horizontal:absolute;mso-position-horizontal-relative:char;mso-position-vertical:absolute;mso-position-vertical-relative:line;mso-left-percent:-10001;mso-top-percent:-10001;v-text-anchor:top" o:gfxdata="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">
                 <v:textbox>
@@ -8065,7 +8121,7 @@
               </wp:inline>
             </w:drawing>
           </mc:Choice>
-          <mc:Fallback xmlns:w16se="http://schemas.microsoft.com/office/word/2015/wordml/symex" xmlns:w16cid="http://schemas.microsoft.com/office/word/2016/wordml/cid" xmlns:am3d="http://schemas.microsoft.com/office/drawing/2017/model3d" xmlns:aink="http://schemas.microsoft.com/office/drawing/2016/ink" xmlns:cx8="http://schemas.microsoft.com/office/drawing/2016/5/14/chartex" xmlns:cx7="http://schemas.microsoft.com/office/drawing/2016/5/13/chartex" xmlns:cx6="http://schemas.microsoft.com/office/drawing/2016/5/12/chartex" xmlns:cx5="http://schemas.microsoft.com/office/drawing/2016/5/11/chartex" xmlns:cx4="http://schemas.microsoft.com/office/drawing/2016/5/10/chartex" xmlns:cx3="http://schemas.microsoft.com/office/drawing/2016/5/9/chartex" xmlns:cx2="http://schemas.microsoft.com/office/drawing/2015/10/21/chartex" xmlns:cx1="http://schemas.microsoft.com/office/drawing/2015/9/8/chartex" xmlns:cx="http://schemas.microsoft.com/office/drawing/2014/chartex">
+          <mc:Fallback>
             <w:pict>
               <v:shape w14:anchorId="68068AB5" id="Text Box 5" o:spid="_x0000_s1032" type="#_x0000_t202" style="width:441.6pt;height:80.4pt;visibility:visible;mso-wrap-style:square;mso-left-percent:-10001;mso-top-percent:-10001;mso-position-horizontal:absolute;mso-position-horizontal-relative:char;mso-position-vertical:absolute;mso-position-vertical-relative:line;mso-left-percent:-10001;mso-top-percent:-10001;v-text-anchor:top" o:gfxdata="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">
                 <v:textbox>
@@ -8075,13 +8131,8 @@
                         <w:pStyle w:val="NoSpacing"/>
                         <w:ind w:left="284" w:hanging="284"/>
                       </w:pPr>
-                      <w:proofErr w:type="spellStart"/>
-                      <w:r>
-                        <w:t>for k</w:t>
-                      </w:r>
-                      <w:proofErr w:type="spellEnd"/>
-                      <w:r>
-                        <w:t xml:space="preserve"> in range(N):</w:t>
+                      <w:r>
+                        <w:t>for k in range(N):</w:t>
                       </w:r>
                     </w:p>
                     <w:p>
@@ -8527,7 +8578,7 @@
               </wp:inline>
             </w:drawing>
           </mc:Choice>
-          <mc:Fallback xmlns:w16se="http://schemas.microsoft.com/office/word/2015/wordml/symex" xmlns:w16cid="http://schemas.microsoft.com/office/word/2016/wordml/cid" xmlns:am3d="http://schemas.microsoft.com/office/drawing/2017/model3d" xmlns:aink="http://schemas.microsoft.com/office/drawing/2016/ink" xmlns:cx8="http://schemas.microsoft.com/office/drawing/2016/5/14/chartex" xmlns:cx7="http://schemas.microsoft.com/office/drawing/2016/5/13/chartex" xmlns:cx6="http://schemas.microsoft.com/office/drawing/2016/5/12/chartex" xmlns:cx5="http://schemas.microsoft.com/office/drawing/2016/5/11/chartex" xmlns:cx4="http://schemas.microsoft.com/office/drawing/2016/5/10/chartex" xmlns:cx3="http://schemas.microsoft.com/office/drawing/2016/5/9/chartex" xmlns:cx2="http://schemas.microsoft.com/office/drawing/2015/10/21/chartex" xmlns:cx1="http://schemas.microsoft.com/office/drawing/2015/9/8/chartex" xmlns:cx="http://schemas.microsoft.com/office/drawing/2014/chartex">
+          <mc:Fallback>
             <w:pict>
               <v:shape w14:anchorId="5859BFA9" id="Text Box 9" o:spid="_x0000_s1033" type="#_x0000_t202" style="width:441.6pt;height:93.95pt;visibility:visible;mso-wrap-style:square;mso-left-percent:-10001;mso-top-percent:-10001;mso-position-horizontal:absolute;mso-position-horizontal-relative:char;mso-position-vertical:absolute;mso-position-vertical-relative:line;mso-left-percent:-10001;mso-top-percent:-10001;v-text-anchor:top" o:gfxdata="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">
                 <v:textbox>
@@ -8845,7 +8896,7 @@
               </wp:inline>
             </w:drawing>
           </mc:Choice>
-          <mc:Fallback xmlns:w16se="http://schemas.microsoft.com/office/word/2015/wordml/symex" xmlns:w16cid="http://schemas.microsoft.com/office/word/2016/wordml/cid" xmlns:am3d="http://schemas.microsoft.com/office/drawing/2017/model3d" xmlns:aink="http://schemas.microsoft.com/office/drawing/2016/ink" xmlns:cx8="http://schemas.microsoft.com/office/drawing/2016/5/14/chartex" xmlns:cx7="http://schemas.microsoft.com/office/drawing/2016/5/13/chartex" xmlns:cx6="http://schemas.microsoft.com/office/drawing/2016/5/12/chartex" xmlns:cx5="http://schemas.microsoft.com/office/drawing/2016/5/11/chartex" xmlns:cx4="http://schemas.microsoft.com/office/drawing/2016/5/10/chartex" xmlns:cx3="http://schemas.microsoft.com/office/drawing/2016/5/9/chartex" xmlns:cx2="http://schemas.microsoft.com/office/drawing/2015/10/21/chartex" xmlns:cx1="http://schemas.microsoft.com/office/drawing/2015/9/8/chartex" xmlns:cx="http://schemas.microsoft.com/office/drawing/2014/chartex">
+          <mc:Fallback>
             <w:pict>
               <v:shape w14:anchorId="450AC299" id="Text Box 10" o:spid="_x0000_s1034" type="#_x0000_t202" style="width:441.6pt;height:54.55pt;visibility:visible;mso-wrap-style:square;mso-left-percent:-10001;mso-top-percent:-10001;mso-position-horizontal:absolute;mso-position-horizontal-relative:char;mso-position-vertical:absolute;mso-position-vertical-relative:line;mso-left-percent:-10001;mso-top-percent:-10001;v-text-anchor:top" o:gfxdata="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">
                 <v:textbox>
@@ -8984,7 +9035,7 @@
               </wp:inline>
             </w:drawing>
           </mc:Choice>
-          <mc:Fallback xmlns:w16se="http://schemas.microsoft.com/office/word/2015/wordml/symex" xmlns:w16cid="http://schemas.microsoft.com/office/word/2016/wordml/cid" xmlns:am3d="http://schemas.microsoft.com/office/drawing/2017/model3d" xmlns:aink="http://schemas.microsoft.com/office/drawing/2016/ink" xmlns:cx8="http://schemas.microsoft.com/office/drawing/2016/5/14/chartex" xmlns:cx7="http://schemas.microsoft.com/office/drawing/2016/5/13/chartex" xmlns:cx6="http://schemas.microsoft.com/office/drawing/2016/5/12/chartex" xmlns:cx5="http://schemas.microsoft.com/office/drawing/2016/5/11/chartex" xmlns:cx4="http://schemas.microsoft.com/office/drawing/2016/5/10/chartex" xmlns:cx3="http://schemas.microsoft.com/office/drawing/2016/5/9/chartex" xmlns:cx2="http://schemas.microsoft.com/office/drawing/2015/10/21/chartex" xmlns:cx1="http://schemas.microsoft.com/office/drawing/2015/9/8/chartex" xmlns:cx="http://schemas.microsoft.com/office/drawing/2014/chartex">
+          <mc:Fallback>
             <w:pict>
               <v:shape w14:anchorId="29757360" id="Text Box 11" o:spid="_x0000_s1035" type="#_x0000_t202" style="width:441.6pt;height:40.8pt;visibility:visible;mso-wrap-style:square;mso-left-percent:-10001;mso-top-percent:-10001;mso-position-horizontal:absolute;mso-position-horizontal-relative:char;mso-position-vertical:absolute;mso-position-vertical-relative:line;mso-left-percent:-10001;mso-top-percent:-10001;v-text-anchor:top" o:gfxdata="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">
                 <v:textbox>
@@ -8993,13 +9044,8 @@
                       <w:pPr>
                         <w:pStyle w:val="NoSpacing"/>
                       </w:pPr>
-                      <w:proofErr w:type="spellStart"/>
-                      <w:r>
-                        <w:t>for k</w:t>
-                      </w:r>
-                      <w:proofErr w:type="spellEnd"/>
-                      <w:r>
-                        <w:t xml:space="preserve"> in range(N):</w:t>
+                      <w:r>
+                        <w:t>for k in range(N):</w:t>
                       </w:r>
                     </w:p>
                     <w:p>
@@ -9373,7 +9419,7 @@
               </wp:inline>
             </w:drawing>
           </mc:Choice>
-          <mc:Fallback xmlns:w16se="http://schemas.microsoft.com/office/word/2015/wordml/symex" xmlns:w16cid="http://schemas.microsoft.com/office/word/2016/wordml/cid" xmlns:am3d="http://schemas.microsoft.com/office/drawing/2017/model3d" xmlns:aink="http://schemas.microsoft.com/office/drawing/2016/ink" xmlns:cx8="http://schemas.microsoft.com/office/drawing/2016/5/14/chartex" xmlns:cx7="http://schemas.microsoft.com/office/drawing/2016/5/13/chartex" xmlns:cx6="http://schemas.microsoft.com/office/drawing/2016/5/12/chartex" xmlns:cx5="http://schemas.microsoft.com/office/drawing/2016/5/11/chartex" xmlns:cx4="http://schemas.microsoft.com/office/drawing/2016/5/10/chartex" xmlns:cx3="http://schemas.microsoft.com/office/drawing/2016/5/9/chartex" xmlns:cx2="http://schemas.microsoft.com/office/drawing/2015/10/21/chartex" xmlns:cx1="http://schemas.microsoft.com/office/drawing/2015/9/8/chartex" xmlns:cx="http://schemas.microsoft.com/office/drawing/2014/chartex">
+          <mc:Fallback>
             <w:pict>
               <v:shape w14:anchorId="0EB47386" id="Text Box 12" o:spid="_x0000_s1036" type="#_x0000_t202" style="width:441.6pt;height:69.2pt;visibility:visible;mso-wrap-style:square;mso-left-percent:-10001;mso-top-percent:-10001;mso-position-horizontal:absolute;mso-position-horizontal-relative:char;mso-position-vertical:absolute;mso-position-vertical-relative:line;mso-left-percent:-10001;mso-top-percent:-10001;v-text-anchor:top" o:gfxdata="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">
                 <v:textbox>
@@ -9382,13 +9428,8 @@
                       <w:pPr>
                         <w:pStyle w:val="NoSpacing"/>
                       </w:pPr>
-                      <w:proofErr w:type="spellStart"/>
-                      <w:r>
-                        <w:t>for k</w:t>
-                      </w:r>
-                      <w:proofErr w:type="spellEnd"/>
-                      <w:r>
-                        <w:t xml:space="preserve"> in range(1,N-1):</w:t>
+                      <w:r>
+                        <w:t>for k in range(1,N-1):</w:t>
                       </w:r>
                     </w:p>
                     <w:p>
@@ -9793,7 +9834,7 @@
               </wp:inline>
             </w:drawing>
           </mc:Choice>
-          <mc:Fallback xmlns:w16se="http://schemas.microsoft.com/office/word/2015/wordml/symex" xmlns:w16cid="http://schemas.microsoft.com/office/word/2016/wordml/cid" xmlns:am3d="http://schemas.microsoft.com/office/drawing/2017/model3d" xmlns:aink="http://schemas.microsoft.com/office/drawing/2016/ink" xmlns:cx8="http://schemas.microsoft.com/office/drawing/2016/5/14/chartex" xmlns:cx7="http://schemas.microsoft.com/office/drawing/2016/5/13/chartex" xmlns:cx6="http://schemas.microsoft.com/office/drawing/2016/5/12/chartex" xmlns:cx5="http://schemas.microsoft.com/office/drawing/2016/5/11/chartex" xmlns:cx4="http://schemas.microsoft.com/office/drawing/2016/5/10/chartex" xmlns:cx3="http://schemas.microsoft.com/office/drawing/2016/5/9/chartex" xmlns:cx2="http://schemas.microsoft.com/office/drawing/2015/10/21/chartex" xmlns:cx1="http://schemas.microsoft.com/office/drawing/2015/9/8/chartex" xmlns:cx="http://schemas.microsoft.com/office/drawing/2014/chartex">
+          <mc:Fallback>
             <w:pict>
               <v:shape w14:anchorId="65B3BE07" id="Text Box 13" o:spid="_x0000_s1037" type="#_x0000_t202" style="width:441.6pt;height:143.25pt;visibility:visible;mso-wrap-style:square;mso-left-percent:-10001;mso-top-percent:-10001;mso-position-horizontal:absolute;mso-position-horizontal-relative:char;mso-position-vertical:absolute;mso-position-vertical-relative:line;mso-left-percent:-10001;mso-top-percent:-10001;v-text-anchor:top" o:gfxdata="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">
                 <v:textbox>
@@ -10061,7 +10102,7 @@
               </wp:inline>
             </w:drawing>
           </mc:Choice>
-          <mc:Fallback xmlns:w16se="http://schemas.microsoft.com/office/word/2015/wordml/symex" xmlns:w16cid="http://schemas.microsoft.com/office/word/2016/wordml/cid" xmlns:am3d="http://schemas.microsoft.com/office/drawing/2017/model3d" xmlns:aink="http://schemas.microsoft.com/office/drawing/2016/ink" xmlns:cx8="http://schemas.microsoft.com/office/drawing/2016/5/14/chartex" xmlns:cx7="http://schemas.microsoft.com/office/drawing/2016/5/13/chartex" xmlns:cx6="http://schemas.microsoft.com/office/drawing/2016/5/12/chartex" xmlns:cx5="http://schemas.microsoft.com/office/drawing/2016/5/11/chartex" xmlns:cx4="http://schemas.microsoft.com/office/drawing/2016/5/10/chartex" xmlns:cx3="http://schemas.microsoft.com/office/drawing/2016/5/9/chartex" xmlns:cx2="http://schemas.microsoft.com/office/drawing/2015/10/21/chartex" xmlns:cx1="http://schemas.microsoft.com/office/drawing/2015/9/8/chartex" xmlns:cx="http://schemas.microsoft.com/office/drawing/2014/chartex">
+          <mc:Fallback>
             <w:pict>
               <v:shape w14:anchorId="52ABCF7E" id="Text Box 14" o:spid="_x0000_s1038" type="#_x0000_t202" style="width:441.6pt;height:81.8pt;visibility:visible;mso-wrap-style:square;mso-left-percent:-10001;mso-top-percent:-10001;mso-position-horizontal:absolute;mso-position-horizontal-relative:char;mso-position-vertical:absolute;mso-position-vertical-relative:line;mso-left-percent:-10001;mso-top-percent:-10001;v-text-anchor:top" o:gfxdata="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">
                 <v:textbox>
@@ -10070,13 +10111,8 @@
                       <w:pPr>
                         <w:pStyle w:val="NoSpacing"/>
                       </w:pPr>
-                      <w:proofErr w:type="spellStart"/>
-                      <w:r>
-                        <w:t>for k</w:t>
-                      </w:r>
-                      <w:proofErr w:type="spellEnd"/>
-                      <w:r>
-                        <w:t xml:space="preserve"> in range(1,N-1):</w:t>
+                      <w:r>
+                        <w:t>for k in range(1,N-1):</w:t>
                       </w:r>
                     </w:p>
                     <w:p>
@@ -11034,7 +11070,7 @@
               </wp:inline>
             </w:drawing>
           </mc:Choice>
-          <mc:Fallback xmlns:w16se="http://schemas.microsoft.com/office/word/2015/wordml/symex" xmlns:w16cid="http://schemas.microsoft.com/office/word/2016/wordml/cid" xmlns:am3d="http://schemas.microsoft.com/office/drawing/2017/model3d" xmlns:aink="http://schemas.microsoft.com/office/drawing/2016/ink" xmlns:cx8="http://schemas.microsoft.com/office/drawing/2016/5/14/chartex" xmlns:cx7="http://schemas.microsoft.com/office/drawing/2016/5/13/chartex" xmlns:cx6="http://schemas.microsoft.com/office/drawing/2016/5/12/chartex" xmlns:cx5="http://schemas.microsoft.com/office/drawing/2016/5/11/chartex" xmlns:cx4="http://schemas.microsoft.com/office/drawing/2016/5/10/chartex" xmlns:cx3="http://schemas.microsoft.com/office/drawing/2016/5/9/chartex" xmlns:cx2="http://schemas.microsoft.com/office/drawing/2015/10/21/chartex" xmlns:cx1="http://schemas.microsoft.com/office/drawing/2015/9/8/chartex" xmlns:cx="http://schemas.microsoft.com/office/drawing/2014/chartex">
+          <mc:Fallback>
             <w:pict>
               <v:shape w14:anchorId="5CEC514B" id="Text Box 16" o:spid="_x0000_s1039" type="#_x0000_t202" style="width:441.6pt;height:291.75pt;visibility:visible;mso-wrap-style:square;mso-left-percent:-10001;mso-top-percent:-10001;mso-position-horizontal:absolute;mso-position-horizontal-relative:char;mso-position-vertical:absolute;mso-position-vertical-relative:line;mso-left-percent:-10001;mso-top-percent:-10001;v-text-anchor:top" o:gfxdata="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">
                 <v:textbox>
@@ -11860,7 +11896,7 @@
               </wp:inline>
             </w:drawing>
           </mc:Choice>
-          <mc:Fallback xmlns:w16se="http://schemas.microsoft.com/office/word/2015/wordml/symex" xmlns:w16cid="http://schemas.microsoft.com/office/word/2016/wordml/cid" xmlns:am3d="http://schemas.microsoft.com/office/drawing/2017/model3d" xmlns:aink="http://schemas.microsoft.com/office/drawing/2016/ink" xmlns:cx8="http://schemas.microsoft.com/office/drawing/2016/5/14/chartex" xmlns:cx7="http://schemas.microsoft.com/office/drawing/2016/5/13/chartex" xmlns:cx6="http://schemas.microsoft.com/office/drawing/2016/5/12/chartex" xmlns:cx5="http://schemas.microsoft.com/office/drawing/2016/5/11/chartex" xmlns:cx4="http://schemas.microsoft.com/office/drawing/2016/5/10/chartex" xmlns:cx3="http://schemas.microsoft.com/office/drawing/2016/5/9/chartex" xmlns:cx2="http://schemas.microsoft.com/office/drawing/2015/10/21/chartex" xmlns:cx1="http://schemas.microsoft.com/office/drawing/2015/9/8/chartex" xmlns:cx="http://schemas.microsoft.com/office/drawing/2014/chartex">
+          <mc:Fallback>
             <w:pict>
               <v:shape w14:anchorId="635C489C" id="Text Box 6" o:spid="_x0000_s1040" type="#_x0000_t202" style="width:441.6pt;height:65.45pt;visibility:visible;mso-wrap-style:square;mso-left-percent:-10001;mso-top-percent:-10001;mso-position-horizontal:absolute;mso-position-horizontal-relative:char;mso-position-vertical:absolute;mso-position-vertical-relative:line;mso-left-percent:-10001;mso-top-percent:-10001;v-text-anchor:top" o:gfxdata="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">
                 <v:textbox>
@@ -11980,6 +12016,457 @@
                 </wp:inline>
               </w:drawing>
             </w:r>
+          </w:p>
+          <w:p>
+            <w:pPr>
+              <w:pStyle w:val="ListParagraph"/>
+              <w:ind w:left="357"/>
+              <w:rPr>
+                <w:i/>
+              </w:rPr>
+            </w:pPr>
+            <w:r>
+              <w:rPr>
+                <w:i/>
+              </w:rPr>
+              <w:t xml:space="preserve">    </w:t>
+            </w:r>
+            <w:proofErr w:type="spellStart"/>
+            <w:r>
+              <w:rPr>
+                <w:i/>
+              </w:rPr>
+              <w:t>inp_next</w:t>
+            </w:r>
+            <w:proofErr w:type="spellEnd"/>
+            <w:r>
+              <w:rPr>
+                <w:i/>
+              </w:rPr>
+              <w:t xml:space="preserve"> = </w:t>
+            </w:r>
+            <w:proofErr w:type="spellStart"/>
+            <w:r>
+              <w:rPr>
+                <w:i/>
+              </w:rPr>
+              <w:t>np.array</w:t>
+            </w:r>
+            <w:proofErr w:type="spellEnd"/>
+            <w:r>
+              <w:rPr>
+                <w:i/>
+              </w:rPr>
+              <w:t>(x[k:k+3])</w:t>
+            </w:r>
+          </w:p>
+          <w:p>
+            <w:pPr>
+              <w:pStyle w:val="ListParagraph"/>
+              <w:ind w:left="357"/>
+              <w:rPr>
+                <w:i/>
+              </w:rPr>
+            </w:pPr>
+            <w:r>
+              <w:rPr>
+                <w:i/>
+              </w:rPr>
+              <w:t xml:space="preserve">    # </w:t>
+            </w:r>
+            <w:proofErr w:type="spellStart"/>
+            <w:r>
+              <w:rPr>
+                <w:i/>
+              </w:rPr>
+              <w:t>g_next_denominator</w:t>
+            </w:r>
+            <w:proofErr w:type="spellEnd"/>
+            <w:r>
+              <w:rPr>
+                <w:i/>
+              </w:rPr>
+              <w:t xml:space="preserve"> is a scalar</w:t>
+            </w:r>
+          </w:p>
+          <w:p>
+            <w:pPr>
+              <w:pStyle w:val="ListParagraph"/>
+              <w:ind w:left="357"/>
+              <w:rPr>
+                <w:i/>
+              </w:rPr>
+            </w:pPr>
+            <w:r>
+              <w:rPr>
+                <w:i/>
+              </w:rPr>
+              <w:t xml:space="preserve">    </w:t>
+            </w:r>
+            <w:proofErr w:type="spellStart"/>
+            <w:r>
+              <w:rPr>
+                <w:i/>
+              </w:rPr>
+              <w:t>g_next_denominator</w:t>
+            </w:r>
+            <w:proofErr w:type="spellEnd"/>
+            <w:r>
+              <w:rPr>
+                <w:i/>
+              </w:rPr>
+              <w:t xml:space="preserve"> = gamma**2 + </w:t>
+            </w:r>
+            <w:proofErr w:type="spellStart"/>
+            <w:r>
+              <w:rPr>
+                <w:i/>
+              </w:rPr>
+              <w:t>inp_next.T</w:t>
+            </w:r>
+            <w:proofErr w:type="spellEnd"/>
+            <w:r>
+              <w:rPr>
+                <w:i/>
+              </w:rPr>
+              <w:t>*</w:t>
+            </w:r>
+            <w:proofErr w:type="spellStart"/>
+            <w:r>
+              <w:rPr>
+                <w:i/>
+              </w:rPr>
+              <w:t>R_xinv_pred</w:t>
+            </w:r>
+            <w:proofErr w:type="spellEnd"/>
+            <w:r>
+              <w:rPr>
+                <w:i/>
+              </w:rPr>
+              <w:t>*</w:t>
+            </w:r>
+            <w:proofErr w:type="spellStart"/>
+            <w:r>
+              <w:rPr>
+                <w:i/>
+              </w:rPr>
+              <w:t>inp_next</w:t>
+            </w:r>
+            <w:proofErr w:type="spellEnd"/>
+          </w:p>
+          <w:p>
+            <w:pPr>
+              <w:pStyle w:val="ListParagraph"/>
+              <w:ind w:left="357"/>
+              <w:rPr>
+                <w:i/>
+              </w:rPr>
+            </w:pPr>
+          </w:p>
+          <w:p>
+            <w:pPr>
+              <w:pStyle w:val="ListParagraph"/>
+              <w:ind w:left="357"/>
+              <w:rPr>
+                <w:i/>
+              </w:rPr>
+            </w:pPr>
+            <w:r>
+              <w:rPr>
+                <w:i/>
+              </w:rPr>
+              <w:t xml:space="preserve">    </w:t>
+            </w:r>
+            <w:proofErr w:type="spellStart"/>
+            <w:r>
+              <w:rPr>
+                <w:i/>
+              </w:rPr>
+              <w:t>g_next</w:t>
+            </w:r>
+            <w:proofErr w:type="spellEnd"/>
+            <w:r>
+              <w:rPr>
+                <w:i/>
+              </w:rPr>
+              <w:t xml:space="preserve"> = </w:t>
+            </w:r>
+            <w:proofErr w:type="spellStart"/>
+            <w:r>
+              <w:rPr>
+                <w:i/>
+              </w:rPr>
+              <w:t>R_xinv_pred</w:t>
+            </w:r>
+            <w:proofErr w:type="spellEnd"/>
+            <w:r>
+              <w:rPr>
+                <w:i/>
+              </w:rPr>
+              <w:t>*</w:t>
+            </w:r>
+            <w:proofErr w:type="spellStart"/>
+            <w:r>
+              <w:rPr>
+                <w:i/>
+              </w:rPr>
+              <w:t>inp_next</w:t>
+            </w:r>
+            <w:proofErr w:type="spellEnd"/>
+            <w:r>
+              <w:rPr>
+                <w:i/>
+              </w:rPr>
+              <w:t>/</w:t>
+            </w:r>
+            <w:proofErr w:type="spellStart"/>
+            <w:r>
+              <w:rPr>
+                <w:i/>
+              </w:rPr>
+              <w:t>g_next_denominator</w:t>
+            </w:r>
+            <w:proofErr w:type="spellEnd"/>
+          </w:p>
+          <w:p>
+            <w:pPr>
+              <w:pStyle w:val="ListParagraph"/>
+              <w:ind w:left="357"/>
+              <w:rPr>
+                <w:i/>
+              </w:rPr>
+            </w:pPr>
+            <w:r>
+              <w:rPr>
+                <w:i/>
+              </w:rPr>
+              <w:t xml:space="preserve">    </w:t>
+            </w:r>
+            <w:proofErr w:type="spellStart"/>
+            <w:r>
+              <w:rPr>
+                <w:i/>
+              </w:rPr>
+              <w:t>R_xinv_pred_next</w:t>
+            </w:r>
+            <w:proofErr w:type="spellEnd"/>
+            <w:r>
+              <w:rPr>
+                <w:i/>
+              </w:rPr>
+              <w:t xml:space="preserve"> = gamma**-2 * (R_xinv_pred-np.dot(</w:t>
+            </w:r>
+            <w:proofErr w:type="spellStart"/>
+            <w:r>
+              <w:rPr>
+                <w:i/>
+              </w:rPr>
+              <w:t>g_next,inp_next.T</w:t>
+            </w:r>
+            <w:proofErr w:type="spellEnd"/>
+            <w:r>
+              <w:rPr>
+                <w:i/>
+              </w:rPr>
+              <w:t>)*</w:t>
+            </w:r>
+            <w:proofErr w:type="spellStart"/>
+            <w:r>
+              <w:rPr>
+                <w:i/>
+              </w:rPr>
+              <w:t>R_xinv_pred</w:t>
+            </w:r>
+            <w:proofErr w:type="spellEnd"/>
+            <w:r>
+              <w:rPr>
+                <w:i/>
+              </w:rPr>
+              <w:t>)</w:t>
+            </w:r>
+          </w:p>
+          <w:p>
+            <w:pPr>
+              <w:pStyle w:val="ListParagraph"/>
+              <w:ind w:left="357"/>
+              <w:rPr>
+                <w:i/>
+              </w:rPr>
+            </w:pPr>
+            <w:r>
+              <w:rPr>
+                <w:i/>
+              </w:rPr>
+              <w:t xml:space="preserve">    </w:t>
+            </w:r>
+            <w:proofErr w:type="spellStart"/>
+            <w:r>
+              <w:rPr>
+                <w:i/>
+              </w:rPr>
+              <w:t>r_yx_pred_next</w:t>
+            </w:r>
+            <w:proofErr w:type="spellEnd"/>
+            <w:r>
+              <w:rPr>
+                <w:i/>
+              </w:rPr>
+              <w:t xml:space="preserve"> = gamma**2 * </w:t>
+            </w:r>
+            <w:proofErr w:type="spellStart"/>
+            <w:r>
+              <w:rPr>
+                <w:i/>
+              </w:rPr>
+              <w:t>r_yx_pred</w:t>
+            </w:r>
+            <w:proofErr w:type="spellEnd"/>
+            <w:r>
+              <w:rPr>
+                <w:i/>
+              </w:rPr>
+              <w:t xml:space="preserve"> + </w:t>
+            </w:r>
+            <w:proofErr w:type="spellStart"/>
+            <w:r>
+              <w:rPr>
+                <w:i/>
+              </w:rPr>
+              <w:t>inp_next.T</w:t>
+            </w:r>
+            <w:proofErr w:type="spellEnd"/>
+            <w:r>
+              <w:rPr>
+                <w:i/>
+              </w:rPr>
+              <w:t>*y[k+1]</w:t>
+            </w:r>
+          </w:p>
+          <w:p>
+            <w:pPr>
+              <w:pStyle w:val="ListParagraph"/>
+              <w:ind w:left="357"/>
+              <w:rPr>
+                <w:i/>
+              </w:rPr>
+            </w:pPr>
+            <w:r>
+              <w:rPr>
+                <w:i/>
+              </w:rPr>
+              <w:t xml:space="preserve">    w+=[np.dot(</w:t>
+            </w:r>
+            <w:proofErr w:type="spellStart"/>
+            <w:r>
+              <w:rPr>
+                <w:i/>
+              </w:rPr>
+              <w:t>R_xinv_pred_next</w:t>
+            </w:r>
+            <w:proofErr w:type="spellEnd"/>
+            <w:r>
+              <w:rPr>
+                <w:i/>
+              </w:rPr>
+              <w:t xml:space="preserve">, </w:t>
+            </w:r>
+            <w:proofErr w:type="spellStart"/>
+            <w:r>
+              <w:rPr>
+                <w:i/>
+              </w:rPr>
+              <w:t>r_yx_pred_next</w:t>
+            </w:r>
+            <w:proofErr w:type="spellEnd"/>
+            <w:r>
+              <w:rPr>
+                <w:i/>
+              </w:rPr>
+              <w:t>)]</w:t>
+            </w:r>
+          </w:p>
+          <w:p>
+            <w:pPr>
+              <w:pStyle w:val="ListParagraph"/>
+              <w:ind w:left="357"/>
+              <w:rPr>
+                <w:i/>
+              </w:rPr>
+            </w:pPr>
+            <w:r>
+              <w:rPr>
+                <w:i/>
+              </w:rPr>
+              <w:t xml:space="preserve">    </w:t>
+            </w:r>
+            <w:proofErr w:type="spellStart"/>
+            <w:r>
+              <w:rPr>
+                <w:i/>
+              </w:rPr>
+              <w:t>r_yx_pred</w:t>
+            </w:r>
+            <w:proofErr w:type="spellEnd"/>
+            <w:r>
+              <w:rPr>
+                <w:i/>
+              </w:rPr>
+              <w:t xml:space="preserve"> = </w:t>
+            </w:r>
+            <w:proofErr w:type="spellStart"/>
+            <w:r>
+              <w:rPr>
+                <w:i/>
+              </w:rPr>
+              <w:t>r_yx_pred_next</w:t>
+            </w:r>
+            <w:proofErr w:type="spellEnd"/>
+          </w:p>
+          <w:p>
+            <w:pPr>
+              <w:pStyle w:val="ListParagraph"/>
+              <w:ind w:left="357"/>
+              <w:rPr>
+                <w:i/>
+              </w:rPr>
+            </w:pPr>
+            <w:r>
+              <w:rPr>
+                <w:i/>
+              </w:rPr>
+              <w:t xml:space="preserve">    </w:t>
+            </w:r>
+            <w:proofErr w:type="spellStart"/>
+            <w:r>
+              <w:rPr>
+                <w:i/>
+              </w:rPr>
+              <w:t>R_xinv_pred</w:t>
+            </w:r>
+            <w:proofErr w:type="spellEnd"/>
+            <w:r>
+              <w:rPr>
+                <w:i/>
+              </w:rPr>
+              <w:t xml:space="preserve"> = </w:t>
+            </w:r>
+            <w:proofErr w:type="spellStart"/>
+            <w:r>
+              <w:rPr>
+                <w:i/>
+              </w:rPr>
+              <w:t>R_xinv_pred_next</w:t>
+            </w:r>
+            <w:proofErr w:type="spellEnd"/>
+          </w:p>
+          <w:p>
+            <w:pPr>
+              <w:pStyle w:val="ListParagraph"/>
+              <w:ind w:left="357"/>
+              <w:rPr>
+                <w:i/>
+              </w:rPr>
+            </w:pPr>
           </w:p>
         </w:tc>
       </w:tr>
@@ -12186,6 +12673,7 @@
         <w:rPr>
           <w:noProof/>
         </w:rPr>
+        <w:lastRenderedPageBreak/>
         <mc:AlternateContent>
           <mc:Choice Requires="wps">
             <w:drawing>
@@ -12333,7 +12821,7 @@
               </wp:inline>
             </w:drawing>
           </mc:Choice>
-          <mc:Fallback xmlns:w16se="http://schemas.microsoft.com/office/word/2015/wordml/symex" xmlns:w16cid="http://schemas.microsoft.com/office/word/2016/wordml/cid" xmlns:am3d="http://schemas.microsoft.com/office/drawing/2017/model3d" xmlns:aink="http://schemas.microsoft.com/office/drawing/2016/ink" xmlns:cx8="http://schemas.microsoft.com/office/drawing/2016/5/14/chartex" xmlns:cx7="http://schemas.microsoft.com/office/drawing/2016/5/13/chartex" xmlns:cx6="http://schemas.microsoft.com/office/drawing/2016/5/12/chartex" xmlns:cx5="http://schemas.microsoft.com/office/drawing/2016/5/11/chartex" xmlns:cx4="http://schemas.microsoft.com/office/drawing/2016/5/10/chartex" xmlns:cx3="http://schemas.microsoft.com/office/drawing/2016/5/9/chartex" xmlns:cx2="http://schemas.microsoft.com/office/drawing/2015/10/21/chartex" xmlns:cx1="http://schemas.microsoft.com/office/drawing/2015/9/8/chartex" xmlns:cx="http://schemas.microsoft.com/office/drawing/2014/chartex">
+          <mc:Fallback>
             <w:pict>
               <v:shape w14:anchorId="3733EE39" id="Text Box 15" o:spid="_x0000_s1041" type="#_x0000_t202" style="width:441.6pt;height:193.5pt;visibility:visible;mso-wrap-style:square;mso-left-percent:-10001;mso-top-percent:-10001;mso-position-horizontal:absolute;mso-position-horizontal-relative:char;mso-position-vertical:absolute;mso-position-vertical-relative:line;mso-left-percent:-10001;mso-top-percent:-10001;v-text-anchor:top" o:gfxdata="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">
                 <v:textbox>
@@ -12462,7 +12950,7 @@
 </file>
 
 <file path=word/endnotes.xml><?xml version="1.0" encoding="utf-8"?>
-<w:endnotes xmlns:wpc="http://schemas.microsoft.com/office/word/2010/wordprocessingCanvas" xmlns:mc="http://schemas.openxmlformats.org/markup-compatibility/2006" xmlns:o="urn:schemas-microsoft-com:office:office" xmlns:r="http://schemas.openxmlformats.org/officeDocument/2006/relationships" xmlns:m="http://schemas.openxmlformats.org/officeDocument/2006/math" xmlns:v="urn:schemas-microsoft-com:vml" xmlns:wp14="http://schemas.microsoft.com/office/word/2010/wordprocessingDrawing" xmlns:wp="http://schemas.openxmlformats.org/drawingml/2006/wordprocessingDrawing" xmlns:w10="urn:schemas-microsoft-com:office:word" xmlns:w="http://schemas.openxmlformats.org/wordprocessingml/2006/main" xmlns:w14="http://schemas.microsoft.com/office/word/2010/wordml" xmlns:w15="http://schemas.microsoft.com/office/word/2012/wordml" xmlns:wpg="http://schemas.microsoft.com/office/word/2010/wordprocessingGroup" xmlns:wpi="http://schemas.microsoft.com/office/word/2010/wordprocessingInk" xmlns:wne="http://schemas.microsoft.com/office/word/2006/wordml" xmlns:wps="http://schemas.microsoft.com/office/word/2010/wordprocessingShape" mc:Ignorable="w14 w15 wp14">
+<w:endnotes xmlns:wpc="http://schemas.microsoft.com/office/word/2010/wordprocessingCanvas" xmlns:cx="http://schemas.microsoft.com/office/drawing/2014/chartex" xmlns:cx1="http://schemas.microsoft.com/office/drawing/2015/9/8/chartex" xmlns:cx2="http://schemas.microsoft.com/office/drawing/2015/10/21/chartex" xmlns:cx3="http://schemas.microsoft.com/office/drawing/2016/5/9/chartex" xmlns:cx4="http://schemas.microsoft.com/office/drawing/2016/5/10/chartex" xmlns:cx5="http://schemas.microsoft.com/office/drawing/2016/5/11/chartex" xmlns:cx6="http://schemas.microsoft.com/office/drawing/2016/5/12/chartex" xmlns:cx7="http://schemas.microsoft.com/office/drawing/2016/5/13/chartex" xmlns:cx8="http://schemas.microsoft.com/office/drawing/2016/5/14/chartex" xmlns:mc="http://schemas.openxmlformats.org/markup-compatibility/2006" xmlns:aink="http://schemas.microsoft.com/office/drawing/2016/ink" xmlns:am3d="http://schemas.microsoft.com/office/drawing/2017/model3d" xmlns:o="urn:schemas-microsoft-com:office:office" xmlns:r="http://schemas.openxmlformats.org/officeDocument/2006/relationships" xmlns:m="http://schemas.openxmlformats.org/officeDocument/2006/math" xmlns:v="urn:schemas-microsoft-com:vml" xmlns:wp14="http://schemas.microsoft.com/office/word/2010/wordprocessingDrawing" xmlns:wp="http://schemas.openxmlformats.org/drawingml/2006/wordprocessingDrawing" xmlns:w10="urn:schemas-microsoft-com:office:word" xmlns:w="http://schemas.openxmlformats.org/wordprocessingml/2006/main" xmlns:w14="http://schemas.microsoft.com/office/word/2010/wordml" xmlns:w15="http://schemas.microsoft.com/office/word/2012/wordml" xmlns:w16cid="http://schemas.microsoft.com/office/word/2016/wordml/cid" xmlns:w16se="http://schemas.microsoft.com/office/word/2015/wordml/symex" xmlns:wpg="http://schemas.microsoft.com/office/word/2010/wordprocessingGroup" xmlns:wpi="http://schemas.microsoft.com/office/word/2010/wordprocessingInk" xmlns:wne="http://schemas.microsoft.com/office/word/2006/wordml" xmlns:wps="http://schemas.microsoft.com/office/word/2010/wordprocessingShape" mc:Ignorable="w14 w15 w16se w16cid wp14">
   <w:endnote w:type="separator" w:id="-1">
     <w:p>
       <w:pPr>
@@ -12487,7 +12975,7 @@
 </file>
 
 <file path=word/footnotes.xml><?xml version="1.0" encoding="utf-8"?>
-<w:footnotes xmlns:wpc="http://schemas.microsoft.com/office/word/2010/wordprocessingCanvas" xmlns:mc="http://schemas.openxmlformats.org/markup-compatibility/2006" xmlns:o="urn:schemas-microsoft-com:office:office" xmlns:r="http://schemas.openxmlformats.org/officeDocument/2006/relationships" xmlns:m="http://schemas.openxmlformats.org/officeDocument/2006/math" xmlns:v="urn:schemas-microsoft-com:vml" xmlns:wp14="http://schemas.microsoft.com/office/word/2010/wordprocessingDrawing" xmlns:wp="http://schemas.openxmlformats.org/drawingml/2006/wordprocessingDrawing" xmlns:w10="urn:schemas-microsoft-com:office:word" xmlns:w="http://schemas.openxmlformats.org/wordprocessingml/2006/main" xmlns:w14="http://schemas.microsoft.com/office/word/2010/wordml" xmlns:w15="http://schemas.microsoft.com/office/word/2012/wordml" xmlns:wpg="http://schemas.microsoft.com/office/word/2010/wordprocessingGroup" xmlns:wpi="http://schemas.microsoft.com/office/word/2010/wordprocessingInk" xmlns:wne="http://schemas.microsoft.com/office/word/2006/wordml" xmlns:wps="http://schemas.microsoft.com/office/word/2010/wordprocessingShape" mc:Ignorable="w14 w15 wp14">
+<w:footnotes xmlns:wpc="http://schemas.microsoft.com/office/word/2010/wordprocessingCanvas" xmlns:cx="http://schemas.microsoft.com/office/drawing/2014/chartex" xmlns:cx1="http://schemas.microsoft.com/office/drawing/2015/9/8/chartex" xmlns:cx2="http://schemas.microsoft.com/office/drawing/2015/10/21/chartex" xmlns:cx3="http://schemas.microsoft.com/office/drawing/2016/5/9/chartex" xmlns:cx4="http://schemas.microsoft.com/office/drawing/2016/5/10/chartex" xmlns:cx5="http://schemas.microsoft.com/office/drawing/2016/5/11/chartex" xmlns:cx6="http://schemas.microsoft.com/office/drawing/2016/5/12/chartex" xmlns:cx7="http://schemas.microsoft.com/office/drawing/2016/5/13/chartex" xmlns:cx8="http://schemas.microsoft.com/office/drawing/2016/5/14/chartex" xmlns:mc="http://schemas.openxmlformats.org/markup-compatibility/2006" xmlns:aink="http://schemas.microsoft.com/office/drawing/2016/ink" xmlns:am3d="http://schemas.microsoft.com/office/drawing/2017/model3d" xmlns:o="urn:schemas-microsoft-com:office:office" xmlns:r="http://schemas.openxmlformats.org/officeDocument/2006/relationships" xmlns:m="http://schemas.openxmlformats.org/officeDocument/2006/math" xmlns:v="urn:schemas-microsoft-com:vml" xmlns:wp14="http://schemas.microsoft.com/office/word/2010/wordprocessingDrawing" xmlns:wp="http://schemas.openxmlformats.org/drawingml/2006/wordprocessingDrawing" xmlns:w10="urn:schemas-microsoft-com:office:word" xmlns:w="http://schemas.openxmlformats.org/wordprocessingml/2006/main" xmlns:w14="http://schemas.microsoft.com/office/word/2010/wordml" xmlns:w15="http://schemas.microsoft.com/office/word/2012/wordml" xmlns:w16cid="http://schemas.microsoft.com/office/word/2016/wordml/cid" xmlns:w16se="http://schemas.microsoft.com/office/word/2015/wordml/symex" xmlns:wpg="http://schemas.microsoft.com/office/word/2010/wordprocessingGroup" xmlns:wpi="http://schemas.microsoft.com/office/word/2010/wordprocessingInk" xmlns:wne="http://schemas.microsoft.com/office/word/2006/wordml" xmlns:wps="http://schemas.microsoft.com/office/word/2010/wordprocessingShape" mc:Ignorable="w14 w15 w16se w16cid wp14">
   <w:footnote w:type="separator" w:id="-1">
     <w:p>
       <w:pPr>
@@ -12512,7 +13000,7 @@
 </file>
 
 <file path=word/header1.xml><?xml version="1.0" encoding="utf-8"?>
-<w:hdr xmlns:wpc="http://schemas.microsoft.com/office/word/2010/wordprocessingCanvas" xmlns:mc="http://schemas.openxmlformats.org/markup-compatibility/2006" xmlns:o="urn:schemas-microsoft-com:office:office" xmlns:r="http://schemas.openxmlformats.org/officeDocument/2006/relationships" xmlns:m="http://schemas.openxmlformats.org/officeDocument/2006/math" xmlns:v="urn:schemas-microsoft-com:vml" xmlns:wp14="http://schemas.microsoft.com/office/word/2010/wordprocessingDrawing" xmlns:wp="http://schemas.openxmlformats.org/drawingml/2006/wordprocessingDrawing" xmlns:w10="urn:schemas-microsoft-com:office:word" xmlns:w="http://schemas.openxmlformats.org/wordprocessingml/2006/main" xmlns:w14="http://schemas.microsoft.com/office/word/2010/wordml" xmlns:w15="http://schemas.microsoft.com/office/word/2012/wordml" xmlns:wpg="http://schemas.microsoft.com/office/word/2010/wordprocessingGroup" xmlns:wpi="http://schemas.microsoft.com/office/word/2010/wordprocessingInk" xmlns:wne="http://schemas.microsoft.com/office/word/2006/wordml" xmlns:wps="http://schemas.microsoft.com/office/word/2010/wordprocessingShape" mc:Ignorable="w14 w15 wp14">
+<w:hdr xmlns:wpc="http://schemas.microsoft.com/office/word/2010/wordprocessingCanvas" xmlns:cx="http://schemas.microsoft.com/office/drawing/2014/chartex" xmlns:cx1="http://schemas.microsoft.com/office/drawing/2015/9/8/chartex" xmlns:cx2="http://schemas.microsoft.com/office/drawing/2015/10/21/chartex" xmlns:cx3="http://schemas.microsoft.com/office/drawing/2016/5/9/chartex" xmlns:cx4="http://schemas.microsoft.com/office/drawing/2016/5/10/chartex" xmlns:cx5="http://schemas.microsoft.com/office/drawing/2016/5/11/chartex" xmlns:cx6="http://schemas.microsoft.com/office/drawing/2016/5/12/chartex" xmlns:cx7="http://schemas.microsoft.com/office/drawing/2016/5/13/chartex" xmlns:cx8="http://schemas.microsoft.com/office/drawing/2016/5/14/chartex" xmlns:mc="http://schemas.openxmlformats.org/markup-compatibility/2006" xmlns:aink="http://schemas.microsoft.com/office/drawing/2016/ink" xmlns:am3d="http://schemas.microsoft.com/office/drawing/2017/model3d" xmlns:o="urn:schemas-microsoft-com:office:office" xmlns:r="http://schemas.openxmlformats.org/officeDocument/2006/relationships" xmlns:m="http://schemas.openxmlformats.org/officeDocument/2006/math" xmlns:v="urn:schemas-microsoft-com:vml" xmlns:wp14="http://schemas.microsoft.com/office/word/2010/wordprocessingDrawing" xmlns:wp="http://schemas.openxmlformats.org/drawingml/2006/wordprocessingDrawing" xmlns:w10="urn:schemas-microsoft-com:office:word" xmlns:w="http://schemas.openxmlformats.org/wordprocessingml/2006/main" xmlns:w14="http://schemas.microsoft.com/office/word/2010/wordml" xmlns:w15="http://schemas.microsoft.com/office/word/2012/wordml" xmlns:w16cid="http://schemas.microsoft.com/office/word/2016/wordml/cid" xmlns:w16se="http://schemas.microsoft.com/office/word/2015/wordml/symex" xmlns:wpg="http://schemas.microsoft.com/office/word/2010/wordprocessingGroup" xmlns:wpi="http://schemas.microsoft.com/office/word/2010/wordprocessingInk" xmlns:wne="http://schemas.microsoft.com/office/word/2006/wordml" xmlns:wps="http://schemas.microsoft.com/office/word/2010/wordprocessingShape" mc:Ignorable="w14 w15 w16se w16cid wp14">
   <w:p>
     <w:pPr>
       <w:pStyle w:val="Header"/>
@@ -12525,7 +13013,7 @@
 </file>
 
 <file path=word/numbering.xml><?xml version="1.0" encoding="utf-8"?>
-<w:numbering xmlns:wpc="http://schemas.microsoft.com/office/word/2010/wordprocessingCanvas" xmlns:mc="http://schemas.openxmlformats.org/markup-compatibility/2006" xmlns:o="urn:schemas-microsoft-com:office:office" xmlns:r="http://schemas.openxmlformats.org/officeDocument/2006/relationships" xmlns:m="http://schemas.openxmlformats.org/officeDocument/2006/math" xmlns:v="urn:schemas-microsoft-com:vml" xmlns:wp14="http://schemas.microsoft.com/office/word/2010/wordprocessingDrawing" xmlns:wp="http://schemas.openxmlformats.org/drawingml/2006/wordprocessingDrawing" xmlns:w10="urn:schemas-microsoft-com:office:word" xmlns:w="http://schemas.openxmlformats.org/wordprocessingml/2006/main" xmlns:w14="http://schemas.microsoft.com/office/word/2010/wordml" xmlns:w15="http://schemas.microsoft.com/office/word/2012/wordml" xmlns:wpg="http://schemas.microsoft.com/office/word/2010/wordprocessingGroup" xmlns:wpi="http://schemas.microsoft.com/office/word/2010/wordprocessingInk" xmlns:wne="http://schemas.microsoft.com/office/word/2006/wordml" xmlns:wps="http://schemas.microsoft.com/office/word/2010/wordprocessingShape" mc:Ignorable="w14 w15 wp14">
+<w:numbering xmlns:wpc="http://schemas.microsoft.com/office/word/2010/wordprocessingCanvas" xmlns:cx="http://schemas.microsoft.com/office/drawing/2014/chartex" xmlns:cx1="http://schemas.microsoft.com/office/drawing/2015/9/8/chartex" xmlns:cx2="http://schemas.microsoft.com/office/drawing/2015/10/21/chartex" xmlns:cx3="http://schemas.microsoft.com/office/drawing/2016/5/9/chartex" xmlns:cx4="http://schemas.microsoft.com/office/drawing/2016/5/10/chartex" xmlns:cx5="http://schemas.microsoft.com/office/drawing/2016/5/11/chartex" xmlns:cx6="http://schemas.microsoft.com/office/drawing/2016/5/12/chartex" xmlns:cx7="http://schemas.microsoft.com/office/drawing/2016/5/13/chartex" xmlns:cx8="http://schemas.microsoft.com/office/drawing/2016/5/14/chartex" xmlns:mc="http://schemas.openxmlformats.org/markup-compatibility/2006" xmlns:aink="http://schemas.microsoft.com/office/drawing/2016/ink" xmlns:am3d="http://schemas.microsoft.com/office/drawing/2017/model3d" xmlns:o="urn:schemas-microsoft-com:office:office" xmlns:r="http://schemas.openxmlformats.org/officeDocument/2006/relationships" xmlns:m="http://schemas.openxmlformats.org/officeDocument/2006/math" xmlns:v="urn:schemas-microsoft-com:vml" xmlns:wp14="http://schemas.microsoft.com/office/word/2010/wordprocessingDrawing" xmlns:wp="http://schemas.openxmlformats.org/drawingml/2006/wordprocessingDrawing" xmlns:w10="urn:schemas-microsoft-com:office:word" xmlns:w="http://schemas.openxmlformats.org/wordprocessingml/2006/main" xmlns:w14="http://schemas.microsoft.com/office/word/2010/wordml" xmlns:w15="http://schemas.microsoft.com/office/word/2012/wordml" xmlns:w16cid="http://schemas.microsoft.com/office/word/2016/wordml/cid" xmlns:w16se="http://schemas.microsoft.com/office/word/2015/wordml/symex" xmlns:wpg="http://schemas.microsoft.com/office/word/2010/wordprocessingGroup" xmlns:wpi="http://schemas.microsoft.com/office/word/2010/wordprocessingInk" xmlns:wne="http://schemas.microsoft.com/office/word/2006/wordml" xmlns:wps="http://schemas.microsoft.com/office/word/2010/wordprocessingShape" mc:Ignorable="w14 w15 w16se w16cid wp14">
   <w:abstractNum w:abstractNumId="0" w15:restartNumberingAfterBreak="0">
     <w:nsid w:val="053A2881"/>
     <w:multiLevelType w:val="hybridMultilevel"/>
@@ -13311,7 +13799,7 @@
 </file>
 
 <file path=word/styles.xml><?xml version="1.0" encoding="utf-8"?>
-<w:styles xmlns:mc="http://schemas.openxmlformats.org/markup-compatibility/2006" xmlns:r="http://schemas.openxmlformats.org/officeDocument/2006/relationships" xmlns:w="http://schemas.openxmlformats.org/wordprocessingml/2006/main" xmlns:w14="http://schemas.microsoft.com/office/word/2010/wordml" xmlns:w15="http://schemas.microsoft.com/office/word/2012/wordml" mc:Ignorable="w14 w15">
+<w:styles xmlns:mc="http://schemas.openxmlformats.org/markup-compatibility/2006" xmlns:r="http://schemas.openxmlformats.org/officeDocument/2006/relationships" xmlns:w="http://schemas.openxmlformats.org/wordprocessingml/2006/main" xmlns:w14="http://schemas.microsoft.com/office/word/2010/wordml" xmlns:w15="http://schemas.microsoft.com/office/word/2012/wordml" xmlns:w16cid="http://schemas.microsoft.com/office/word/2016/wordml/cid" xmlns:w16se="http://schemas.microsoft.com/office/word/2015/wordml/symex" mc:Ignorable="w14 w15 w16se w16cid">
   <w:docDefaults>
     <w:rPrDefault>
       <w:rPr>
@@ -13327,7 +13815,7 @@
       </w:pPr>
     </w:pPrDefault>
   </w:docDefaults>
-  <w:latentStyles w:defLockedState="0" w:defUIPriority="99" w:defSemiHidden="0" w:defUnhideWhenUsed="0" w:defQFormat="0" w:count="371">
+  <w:latentStyles w:defLockedState="0" w:defUIPriority="99" w:defSemiHidden="0" w:defUnhideWhenUsed="0" w:defQFormat="0" w:count="376">
     <w:lsdException w:name="Normal" w:uiPriority="0" w:qFormat="1"/>
     <w:lsdException w:name="heading 1" w:uiPriority="9" w:qFormat="1"/>
     <w:lsdException w:name="heading 2" w:semiHidden="1" w:uiPriority="9" w:unhideWhenUsed="1" w:qFormat="1"/>
@@ -13699,6 +14187,11 @@
     <w:lsdException w:name="List Table 5 Dark Accent 6" w:uiPriority="50"/>
     <w:lsdException w:name="List Table 6 Colorful Accent 6" w:uiPriority="51"/>
     <w:lsdException w:name="List Table 7 Colorful Accent 6" w:uiPriority="52"/>
+    <w:lsdException w:name="Mention" w:semiHidden="1" w:unhideWhenUsed="1"/>
+    <w:lsdException w:name="Smart Hyperlink" w:semiHidden="1" w:unhideWhenUsed="1"/>
+    <w:lsdException w:name="Hashtag" w:semiHidden="1" w:unhideWhenUsed="1"/>
+    <w:lsdException w:name="Unresolved Mention" w:semiHidden="1" w:unhideWhenUsed="1"/>
+    <w:lsdException w:name="Smart Link" w:semiHidden="1" w:unhideWhenUsed="1"/>
   </w:latentStyles>
   <w:style w:type="paragraph" w:default="1" w:styleId="Normal">
     <w:name w:val="Normal"/>
@@ -13774,7 +14267,6 @@
   <w:style w:type="character" w:default="1" w:styleId="DefaultParagraphFont">
     <w:name w:val="Default Paragraph Font"/>
     <w:uiPriority w:val="1"/>
-    <w:semiHidden/>
     <w:unhideWhenUsed/>
   </w:style>
   <w:style w:type="table" w:default="1" w:styleId="TableNormal">

</xml_diff>